<commit_message>
Agrego un archivo de texto que habia quedado perdido en otro branch
</commit_message>
<xml_diff>
--- a/Ideas para el modelado del robot.docx
+++ b/Ideas para el modelado del robot.docx
@@ -60,7 +60,7 @@
                     <pic:cNvPicPr/>
                   </pic:nvPicPr>
                   <pic:blipFill>
-                    <a:blip r:embed="rId4"/>
+                    <a:blip r:embed="rId6"/>
                     <a:stretch>
                       <a:fillRect/>
                     </a:stretch>
@@ -837,7 +837,7 @@
                     </pic:cNvPicPr>
                   </pic:nvPicPr>
                   <pic:blipFill rotWithShape="1">
-                    <a:blip r:embed="rId5">
+                    <a:blip r:embed="rId7">
                       <a:extLst>
                         <a:ext uri="{28A0092B-C50C-407E-A947-70E740481C1C}">
                           <a14:useLocalDpi xmlns:a14="http://schemas.microsoft.com/office/drawing/2010/main" val="0"/>
@@ -1375,21 +1375,7 @@
               <w:rFonts w:ascii="Cambria Math" w:eastAsiaTheme="minorEastAsia" w:hAnsi="Cambria Math"/>
               <w:lang w:val="es-AR"/>
             </w:rPr>
-            <m:t>=</m:t>
-          </m:r>
-          <m:r>
-            <w:rPr>
-              <w:rFonts w:ascii="Cambria Math" w:eastAsiaTheme="minorEastAsia" w:hAnsi="Cambria Math"/>
-              <w:lang w:val="es-AR"/>
-            </w:rPr>
-            <m:t>ω</m:t>
-          </m:r>
-          <m:r>
-            <w:rPr>
-              <w:rFonts w:ascii="Cambria Math" w:eastAsiaTheme="minorEastAsia" w:hAnsi="Cambria Math"/>
-              <w:lang w:val="es-AR"/>
-            </w:rPr>
-            <m:t>=</m:t>
+            <m:t>=ω=</m:t>
           </m:r>
           <m:f>
             <m:fPr>
@@ -1717,17 +1703,7 @@
               <w:rFonts w:ascii="Cambria Math" w:eastAsiaTheme="minorEastAsia" w:hAnsi="Cambria Math"/>
               <w:lang w:val="es-AR"/>
             </w:rPr>
-            <m:t>-</m:t>
-          </m:r>
-          <m:r>
-            <m:rPr>
-              <m:sty m:val="p"/>
-            </m:rPr>
-            <w:rPr>
-              <w:rFonts w:ascii="Cambria Math" w:eastAsiaTheme="minorEastAsia" w:hAnsi="Cambria Math"/>
-              <w:lang w:val="es-AR"/>
-            </w:rPr>
-            <m:t>Δ</m:t>
+            <m:t>-Δ</m:t>
           </m:r>
           <m:r>
             <w:rPr>
@@ -1751,15 +1727,7 @@
           <w:rFonts w:eastAsiaTheme="minorEastAsia"/>
           <w:lang w:val="es-AR"/>
         </w:rPr>
-        <w:t>Esto disminuiría el problema a una sola señal de control</w:t>
-      </w:r>
-      <w:proofErr w:type="gramStart"/>
-      <w:r>
-        <w:rPr>
-          <w:rFonts w:eastAsiaTheme="minorEastAsia"/>
-          <w:lang w:val="es-AR"/>
-        </w:rPr>
-        <w:t xml:space="preserve">, </w:t>
+        <w:t xml:space="preserve">Esto disminuiría el problema a una sola señal de control, </w:t>
       </w:r>
       <m:oMath>
         <m:r>
@@ -1785,31 +1753,7 @@
           <w:rFonts w:eastAsiaTheme="minorEastAsia"/>
           <w:lang w:val="es-AR"/>
         </w:rPr>
-        <w:t>,</w:t>
-      </w:r>
-      <w:proofErr w:type="gramEnd"/>
-      <w:r>
-        <w:rPr>
-          <w:rFonts w:eastAsiaTheme="minorEastAsia"/>
-          <w:lang w:val="es-AR"/>
-        </w:rPr>
-        <w:t xml:space="preserve"> y disminuiría los efectos </w:t>
-      </w:r>
-      <w:proofErr w:type="spellStart"/>
-      <w:r>
-        <w:rPr>
-          <w:rFonts w:eastAsiaTheme="minorEastAsia"/>
-          <w:lang w:val="es-AR"/>
-        </w:rPr>
-        <w:t>alineales</w:t>
-      </w:r>
-      <w:proofErr w:type="spellEnd"/>
-      <w:r>
-        <w:rPr>
-          <w:rFonts w:eastAsiaTheme="minorEastAsia"/>
-          <w:lang w:val="es-AR"/>
-        </w:rPr>
-        <w:t xml:space="preserve"> influyendo sobre </w:t>
+        <w:t xml:space="preserve">, y disminuiría los efectos alineales influyendo sobre </w:t>
       </w:r>
       <m:oMath>
         <m:acc>
@@ -1862,101 +1806,2298 @@
       <w:pPr>
         <w:pStyle w:val="Ttulo1"/>
         <w:rPr>
+          <w:rFonts w:eastAsiaTheme="minorEastAsia"/>
+          <w:lang w:val="es-AR"/>
+        </w:rPr>
+      </w:pPr>
+      <w:r>
+        <w:rPr>
+          <w:rFonts w:eastAsiaTheme="minorEastAsia"/>
+          <w:lang w:val="es-AR"/>
+        </w:rPr>
+        <w:lastRenderedPageBreak/>
+        <w:t>Radio de Giro</w:t>
+      </w:r>
+    </w:p>
+    <w:p>
+      <w:pPr>
+        <w:rPr>
+          <w:lang w:val="es-AR"/>
+        </w:rPr>
+      </w:pPr>
+      <w:r>
+        <w:rPr>
+          <w:lang w:val="es-AR"/>
+        </w:rPr>
+        <w:t xml:space="preserve">Cuando el robot gira siguiendo una curva </w:t>
+      </w:r>
+      <w:r>
+        <w:rPr>
+          <w:lang w:val="es-AR"/>
+        </w:rPr>
+        <w:t xml:space="preserve">la disposición es como se muestra en la </w:t>
+      </w:r>
+      <w:r>
+        <w:rPr>
+          <w:lang w:val="es-AR"/>
+        </w:rPr>
+        <w:t>siguiente figura:</w:t>
+      </w:r>
+    </w:p>
+    <w:p>
+      <w:pPr>
+        <w:keepNext/>
+        <w:jc w:val="center"/>
+      </w:pPr>
+      <w:r>
+        <w:rPr>
+          <w:noProof/>
+        </w:rPr>
+        <w:drawing>
+          <wp:inline distT="0" distB="0" distL="0" distR="0">
+            <wp:extent cx="3491230" cy="3051810"/>
+            <wp:effectExtent l="0" t="0" r="0" b="0"/>
+            <wp:docPr id="5" name="Imagen 5"/>
+            <wp:cNvGraphicFramePr>
+              <a:graphicFrameLocks xmlns:a="http://schemas.openxmlformats.org/drawingml/2006/main" noChangeAspect="1"/>
+            </wp:cNvGraphicFramePr>
+            <a:graphic xmlns:a="http://schemas.openxmlformats.org/drawingml/2006/main">
+              <a:graphicData uri="http://schemas.openxmlformats.org/drawingml/2006/picture">
+                <pic:pic xmlns:pic="http://schemas.openxmlformats.org/drawingml/2006/picture">
+                  <pic:nvPicPr>
+                    <pic:cNvPr id="0" name="Picture 3"/>
+                    <pic:cNvPicPr>
+                      <a:picLocks noChangeAspect="1" noChangeArrowheads="1"/>
+                    </pic:cNvPicPr>
+                  </pic:nvPicPr>
+                  <pic:blipFill>
+                    <a:blip r:embed="rId8">
+                      <a:extLst>
+                        <a:ext uri="{28A0092B-C50C-407E-A947-70E740481C1C}">
+                          <a14:useLocalDpi xmlns:a14="http://schemas.microsoft.com/office/drawing/2010/main" val="0"/>
+                        </a:ext>
+                      </a:extLst>
+                    </a:blip>
+                    <a:srcRect/>
+                    <a:stretch>
+                      <a:fillRect/>
+                    </a:stretch>
+                  </pic:blipFill>
+                  <pic:spPr bwMode="auto">
+                    <a:xfrm>
+                      <a:off x="0" y="0"/>
+                      <a:ext cx="3491230" cy="3051810"/>
+                    </a:xfrm>
+                    <a:prstGeom prst="rect">
+                      <a:avLst/>
+                    </a:prstGeom>
+                    <a:noFill/>
+                    <a:ln>
+                      <a:noFill/>
+                    </a:ln>
+                  </pic:spPr>
+                </pic:pic>
+              </a:graphicData>
+            </a:graphic>
+          </wp:inline>
+        </w:drawing>
+      </w:r>
+    </w:p>
+    <w:p>
+      <w:pPr>
+        <w:pStyle w:val="Descripcin"/>
+        <w:jc w:val="center"/>
+        <w:rPr>
+          <w:lang w:val="es-AR"/>
+        </w:rPr>
+      </w:pPr>
+      <w:r>
+        <w:rPr>
+          <w:lang w:val="es-AR"/>
+        </w:rPr>
+        <w:t xml:space="preserve">Figura </w:t>
+      </w:r>
+      <w:r>
+        <w:fldChar w:fldCharType="begin"/>
+      </w:r>
+      <w:r>
+        <w:rPr>
+          <w:lang w:val="es-AR"/>
+        </w:rPr>
+        <w:instrText xml:space="preserve"> SEQ Figura \* ARABIC </w:instrText>
+      </w:r>
+      <w:r>
+        <w:fldChar w:fldCharType="separate"/>
+      </w:r>
+      <w:r>
+        <w:rPr>
+          <w:noProof/>
+          <w:lang w:val="es-AR"/>
+        </w:rPr>
+        <w:t>3</w:t>
+      </w:r>
+      <w:r>
+        <w:fldChar w:fldCharType="end"/>
+      </w:r>
+      <w:r>
+        <w:rPr>
+          <w:lang w:val="es-AR"/>
+        </w:rPr>
+        <w:t>: esquema del robot girando.</w:t>
+      </w:r>
+    </w:p>
+    <w:p>
+      <w:pPr>
+        <w:rPr>
+          <w:rFonts w:eastAsiaTheme="minorEastAsia"/>
+          <w:lang w:val="es-AR"/>
+        </w:rPr>
+      </w:pPr>
+      <w:r>
+        <w:rPr>
+          <w:lang w:val="es-AR"/>
+        </w:rPr>
+        <w:t xml:space="preserve">En este caso la velocidad del punto  C (punto medio entre las dos ruedas del robot) tiene una componente tangencial, </w:t>
+      </w:r>
+      <m:oMath>
+        <m:r>
+          <w:rPr>
+            <w:rFonts w:ascii="Cambria Math" w:hAnsi="Cambria Math"/>
+            <w:lang w:val="es-AR"/>
+          </w:rPr>
+          <m:t>v</m:t>
+        </m:r>
+      </m:oMath>
+      <w:r>
+        <w:rPr>
+          <w:lang w:val="es-AR"/>
+        </w:rPr>
+        <w:t>, y una componente de giro,</w:t>
+      </w:r>
+      <w:r>
+        <w:rPr>
+          <w:rFonts w:eastAsiaTheme="minorEastAsia"/>
+          <w:lang w:val="es-AR"/>
+        </w:rPr>
+        <w:t xml:space="preserve"> </w:t>
+      </w:r>
+      <m:oMath>
+        <m:r>
+          <w:rPr>
+            <w:rFonts w:ascii="Cambria Math" w:hAnsi="Cambria Math"/>
+            <w:lang w:val="es-AR"/>
+          </w:rPr>
+          <m:t>ω</m:t>
+        </m:r>
+      </m:oMath>
+      <w:r>
+        <w:rPr>
+          <w:rFonts w:eastAsiaTheme="minorEastAsia"/>
+          <w:lang w:val="es-AR"/>
+        </w:rPr>
+        <w:t>, dadas por:</w:t>
+      </w:r>
+    </w:p>
+    <w:p>
+      <w:pPr>
+        <w:rPr>
+          <w:rFonts w:eastAsiaTheme="minorEastAsia"/>
+          <w:lang w:val="es-AR"/>
+        </w:rPr>
+      </w:pPr>
+      <m:oMathPara>
+        <m:oMath>
+          <m:r>
+            <w:rPr>
+              <w:rFonts w:ascii="Cambria Math" w:eastAsiaTheme="minorEastAsia" w:hAnsi="Cambria Math"/>
+              <w:lang w:val="es-AR"/>
+            </w:rPr>
+            <m:t>v=</m:t>
+          </m:r>
+          <m:f>
+            <m:fPr>
+              <m:ctrlPr>
+                <w:rPr>
+                  <w:rFonts w:ascii="Cambria Math" w:eastAsiaTheme="minorEastAsia" w:hAnsi="Cambria Math"/>
+                  <w:i/>
+                  <w:lang w:val="es-AR"/>
+                </w:rPr>
+              </m:ctrlPr>
+            </m:fPr>
+            <m:num>
+              <m:r>
+                <w:rPr>
+                  <w:rFonts w:ascii="Cambria Math" w:eastAsiaTheme="minorEastAsia" w:hAnsi="Cambria Math"/>
+                  <w:lang w:val="es-AR"/>
+                </w:rPr>
+                <m:t>r(</m:t>
+              </m:r>
+              <m:sSub>
+                <m:sSubPr>
+                  <m:ctrlPr>
+                    <w:rPr>
+                      <w:rFonts w:ascii="Cambria Math" w:eastAsiaTheme="minorEastAsia" w:hAnsi="Cambria Math"/>
+                      <w:i/>
+                      <w:lang w:val="es-AR"/>
+                    </w:rPr>
+                  </m:ctrlPr>
+                </m:sSubPr>
+                <m:e>
+                  <m:r>
+                    <w:rPr>
+                      <w:rFonts w:ascii="Cambria Math" w:eastAsiaTheme="minorEastAsia" w:hAnsi="Cambria Math"/>
+                      <w:lang w:val="es-AR"/>
+                    </w:rPr>
+                    <m:t>ω</m:t>
+                  </m:r>
+                </m:e>
+                <m:sub>
+                  <m:r>
+                    <w:rPr>
+                      <w:rFonts w:ascii="Cambria Math" w:eastAsiaTheme="minorEastAsia" w:hAnsi="Cambria Math"/>
+                      <w:lang w:val="es-AR"/>
+                    </w:rPr>
+                    <m:t>R</m:t>
+                  </m:r>
+                </m:sub>
+              </m:sSub>
+              <m:r>
+                <w:rPr>
+                  <w:rFonts w:ascii="Cambria Math" w:eastAsiaTheme="minorEastAsia" w:hAnsi="Cambria Math"/>
+                  <w:lang w:val="es-AR"/>
+                </w:rPr>
+                <m:t>+</m:t>
+              </m:r>
+              <m:sSub>
+                <m:sSubPr>
+                  <m:ctrlPr>
+                    <w:rPr>
+                      <w:rFonts w:ascii="Cambria Math" w:eastAsiaTheme="minorEastAsia" w:hAnsi="Cambria Math"/>
+                      <w:i/>
+                      <w:lang w:val="es-AR"/>
+                    </w:rPr>
+                  </m:ctrlPr>
+                </m:sSubPr>
+                <m:e>
+                  <m:r>
+                    <w:rPr>
+                      <w:rFonts w:ascii="Cambria Math" w:eastAsiaTheme="minorEastAsia" w:hAnsi="Cambria Math"/>
+                      <w:lang w:val="es-AR"/>
+                    </w:rPr>
+                    <m:t>ω</m:t>
+                  </m:r>
+                </m:e>
+                <m:sub>
+                  <m:r>
+                    <w:rPr>
+                      <w:rFonts w:ascii="Cambria Math" w:eastAsiaTheme="minorEastAsia" w:hAnsi="Cambria Math"/>
+                      <w:lang w:val="es-AR"/>
+                    </w:rPr>
+                    <m:t>L</m:t>
+                  </m:r>
+                </m:sub>
+              </m:sSub>
+              <m:r>
+                <w:rPr>
+                  <w:rFonts w:ascii="Cambria Math" w:eastAsiaTheme="minorEastAsia" w:hAnsi="Cambria Math"/>
+                  <w:lang w:val="es-AR"/>
+                </w:rPr>
+                <m:t>)</m:t>
+              </m:r>
+            </m:num>
+            <m:den>
+              <m:r>
+                <w:rPr>
+                  <w:rFonts w:ascii="Cambria Math" w:eastAsiaTheme="minorEastAsia" w:hAnsi="Cambria Math"/>
+                  <w:lang w:val="es-AR"/>
+                </w:rPr>
+                <m:t>2</m:t>
+              </m:r>
+            </m:den>
+          </m:f>
+        </m:oMath>
+      </m:oMathPara>
+    </w:p>
+    <w:p>
+      <w:pPr>
+        <w:rPr>
+          <w:rFonts w:eastAsiaTheme="minorEastAsia"/>
+          <w:lang w:val="es-AR"/>
+        </w:rPr>
+      </w:pPr>
+      <m:oMathPara>
+        <m:oMath>
+          <m:r>
+            <w:rPr>
+              <w:rFonts w:ascii="Cambria Math" w:eastAsiaTheme="minorEastAsia" w:hAnsi="Cambria Math"/>
+              <w:lang w:val="es-AR"/>
+            </w:rPr>
+            <m:t>ω=</m:t>
+          </m:r>
+          <m:f>
+            <m:fPr>
+              <m:ctrlPr>
+                <w:rPr>
+                  <w:rFonts w:ascii="Cambria Math" w:eastAsiaTheme="minorEastAsia" w:hAnsi="Cambria Math"/>
+                  <w:i/>
+                  <w:lang w:val="es-AR"/>
+                </w:rPr>
+              </m:ctrlPr>
+            </m:fPr>
+            <m:num>
+              <m:r>
+                <w:rPr>
+                  <w:rFonts w:ascii="Cambria Math" w:eastAsiaTheme="minorEastAsia" w:hAnsi="Cambria Math"/>
+                  <w:lang w:val="es-AR"/>
+                </w:rPr>
+                <m:t>r</m:t>
+              </m:r>
+              <m:d>
+                <m:dPr>
+                  <m:ctrlPr>
+                    <w:rPr>
+                      <w:rFonts w:ascii="Cambria Math" w:eastAsiaTheme="minorEastAsia" w:hAnsi="Cambria Math"/>
+                      <w:i/>
+                      <w:lang w:val="es-AR"/>
+                    </w:rPr>
+                  </m:ctrlPr>
+                </m:dPr>
+                <m:e>
+                  <m:sSub>
+                    <m:sSubPr>
+                      <m:ctrlPr>
+                        <w:rPr>
+                          <w:rFonts w:ascii="Cambria Math" w:eastAsiaTheme="minorEastAsia" w:hAnsi="Cambria Math"/>
+                          <w:i/>
+                          <w:lang w:val="es-AR"/>
+                        </w:rPr>
+                      </m:ctrlPr>
+                    </m:sSubPr>
+                    <m:e>
+                      <m:sSub>
+                        <m:sSubPr>
+                          <m:ctrlPr>
+                            <w:rPr>
+                              <w:rFonts w:ascii="Cambria Math" w:eastAsiaTheme="minorEastAsia" w:hAnsi="Cambria Math"/>
+                              <w:i/>
+                              <w:lang w:val="es-AR"/>
+                            </w:rPr>
+                          </m:ctrlPr>
+                        </m:sSubPr>
+                        <m:e>
+                          <m:r>
+                            <w:rPr>
+                              <w:rFonts w:ascii="Cambria Math" w:eastAsiaTheme="minorEastAsia" w:hAnsi="Cambria Math"/>
+                              <w:lang w:val="es-AR"/>
+                            </w:rPr>
+                            <m:t>ω</m:t>
+                          </m:r>
+                        </m:e>
+                        <m:sub>
+                          <m:r>
+                            <w:rPr>
+                              <w:rFonts w:ascii="Cambria Math" w:eastAsiaTheme="minorEastAsia" w:hAnsi="Cambria Math"/>
+                              <w:lang w:val="es-AR"/>
+                            </w:rPr>
+                            <m:t>R</m:t>
+                          </m:r>
+                        </m:sub>
+                      </m:sSub>
+                      <m:r>
+                        <w:rPr>
+                          <w:rFonts w:ascii="Cambria Math" w:eastAsiaTheme="minorEastAsia" w:hAnsi="Cambria Math"/>
+                          <w:lang w:val="es-AR"/>
+                        </w:rPr>
+                        <m:t>-</m:t>
+                      </m:r>
+                      <m:r>
+                        <w:rPr>
+                          <w:rFonts w:ascii="Cambria Math" w:eastAsiaTheme="minorEastAsia" w:hAnsi="Cambria Math"/>
+                          <w:lang w:val="es-AR"/>
+                        </w:rPr>
+                        <m:t>ω</m:t>
+                      </m:r>
+                    </m:e>
+                    <m:sub>
+                      <m:r>
+                        <w:rPr>
+                          <w:rFonts w:ascii="Cambria Math" w:eastAsiaTheme="minorEastAsia" w:hAnsi="Cambria Math"/>
+                          <w:lang w:val="es-AR"/>
+                        </w:rPr>
+                        <m:t>L</m:t>
+                      </m:r>
+                    </m:sub>
+                  </m:sSub>
+                </m:e>
+              </m:d>
+            </m:num>
+            <m:den>
+              <m:r>
+                <w:rPr>
+                  <w:rFonts w:ascii="Cambria Math" w:eastAsiaTheme="minorEastAsia" w:hAnsi="Cambria Math"/>
+                  <w:lang w:val="es-AR"/>
+                </w:rPr>
+                <m:t>R</m:t>
+              </m:r>
+            </m:den>
+          </m:f>
+        </m:oMath>
+      </m:oMathPara>
+    </w:p>
+    <w:p>
+      <w:pPr>
+        <w:rPr>
+          <w:rFonts w:eastAsiaTheme="minorEastAsia"/>
+          <w:lang w:val="es-AR"/>
+        </w:rPr>
+      </w:pPr>
+      <w:r>
+        <w:rPr>
+          <w:lang w:val="es-AR"/>
+        </w:rPr>
+        <w:t xml:space="preserve">Como </w:t>
+      </w:r>
+      <m:oMath>
+        <m:r>
+          <w:rPr>
+            <w:rFonts w:ascii="Cambria Math" w:eastAsiaTheme="minorEastAsia" w:hAnsi="Cambria Math"/>
+            <w:lang w:val="es-AR"/>
+          </w:rPr>
+          <w:br/>
+        </m:r>
+      </m:oMath>
+      <m:oMathPara>
+        <m:oMath>
+          <m:sSub>
+            <m:sSubPr>
+              <m:ctrlPr>
+                <w:rPr>
+                  <w:rFonts w:ascii="Cambria Math" w:eastAsiaTheme="minorEastAsia" w:hAnsi="Cambria Math"/>
+                  <w:i/>
+                  <w:lang w:val="es-AR"/>
+                </w:rPr>
+              </m:ctrlPr>
+            </m:sSubPr>
+            <m:e>
+              <m:r>
+                <w:rPr>
+                  <w:rFonts w:ascii="Cambria Math" w:eastAsiaTheme="minorEastAsia" w:hAnsi="Cambria Math"/>
+                  <w:lang w:val="es-AR"/>
+                </w:rPr>
+                <m:t>ω</m:t>
+              </m:r>
+            </m:e>
+            <m:sub>
+              <m:r>
+                <w:rPr>
+                  <w:rFonts w:ascii="Cambria Math" w:eastAsiaTheme="minorEastAsia" w:hAnsi="Cambria Math"/>
+                  <w:lang w:val="es-AR"/>
+                </w:rPr>
+                <m:t>R</m:t>
+              </m:r>
+            </m:sub>
+          </m:sSub>
+          <m:r>
+            <w:rPr>
+              <w:rFonts w:ascii="Cambria Math" w:eastAsiaTheme="minorEastAsia" w:hAnsi="Cambria Math"/>
+              <w:lang w:val="es-AR"/>
+            </w:rPr>
+            <m:t>=</m:t>
+          </m:r>
+          <m:sSub>
+            <m:sSubPr>
+              <m:ctrlPr>
+                <w:rPr>
+                  <w:rFonts w:ascii="Cambria Math" w:eastAsiaTheme="minorEastAsia" w:hAnsi="Cambria Math"/>
+                  <w:i/>
+                  <w:lang w:val="es-AR"/>
+                </w:rPr>
+              </m:ctrlPr>
+            </m:sSubPr>
+            <m:e>
+              <m:r>
+                <w:rPr>
+                  <w:rFonts w:ascii="Cambria Math" w:eastAsiaTheme="minorEastAsia" w:hAnsi="Cambria Math"/>
+                  <w:lang w:val="es-AR"/>
+                </w:rPr>
+                <m:t>ω</m:t>
+              </m:r>
+            </m:e>
+            <m:sub>
+              <m:r>
+                <w:rPr>
+                  <w:rFonts w:ascii="Cambria Math" w:eastAsiaTheme="minorEastAsia" w:hAnsi="Cambria Math"/>
+                  <w:lang w:val="es-AR"/>
+                </w:rPr>
+                <m:t>fijo</m:t>
+              </m:r>
+            </m:sub>
+          </m:sSub>
+          <m:r>
+            <w:rPr>
+              <w:rFonts w:ascii="Cambria Math" w:eastAsiaTheme="minorEastAsia" w:hAnsi="Cambria Math"/>
+              <w:lang w:val="es-AR"/>
+            </w:rPr>
+            <m:t>+</m:t>
+          </m:r>
+          <m:r>
+            <m:rPr>
+              <m:sty m:val="p"/>
+            </m:rPr>
+            <w:rPr>
+              <w:rFonts w:ascii="Cambria Math" w:eastAsiaTheme="minorEastAsia" w:hAnsi="Cambria Math"/>
+              <w:lang w:val="es-AR"/>
+            </w:rPr>
+            <m:t>Δ</m:t>
+          </m:r>
+          <m:r>
+            <w:rPr>
+              <w:rFonts w:ascii="Cambria Math" w:eastAsiaTheme="minorEastAsia" w:hAnsi="Cambria Math"/>
+              <w:lang w:val="es-AR"/>
+            </w:rPr>
+            <m:t>ω</m:t>
+          </m:r>
+        </m:oMath>
+      </m:oMathPara>
+    </w:p>
+    <w:p>
+      <w:pPr>
+        <w:rPr>
+          <w:rFonts w:eastAsiaTheme="minorEastAsia"/>
+          <w:lang w:val="es-AR"/>
+        </w:rPr>
+      </w:pPr>
+      <m:oMathPara>
+        <m:oMath>
+          <m:sSub>
+            <m:sSubPr>
+              <m:ctrlPr>
+                <w:rPr>
+                  <w:rFonts w:ascii="Cambria Math" w:eastAsiaTheme="minorEastAsia" w:hAnsi="Cambria Math"/>
+                  <w:i/>
+                  <w:lang w:val="es-AR"/>
+                </w:rPr>
+              </m:ctrlPr>
+            </m:sSubPr>
+            <m:e>
+              <m:r>
+                <w:rPr>
+                  <w:rFonts w:ascii="Cambria Math" w:eastAsiaTheme="minorEastAsia" w:hAnsi="Cambria Math"/>
+                  <w:lang w:val="es-AR"/>
+                </w:rPr>
+                <m:t>ω</m:t>
+              </m:r>
+            </m:e>
+            <m:sub>
+              <m:r>
+                <w:rPr>
+                  <w:rFonts w:ascii="Cambria Math" w:eastAsiaTheme="minorEastAsia" w:hAnsi="Cambria Math"/>
+                  <w:lang w:val="es-AR"/>
+                </w:rPr>
+                <m:t>L</m:t>
+              </m:r>
+            </m:sub>
+          </m:sSub>
+          <m:r>
+            <w:rPr>
+              <w:rFonts w:ascii="Cambria Math" w:eastAsiaTheme="minorEastAsia" w:hAnsi="Cambria Math"/>
+              <w:lang w:val="es-AR"/>
+            </w:rPr>
+            <m:t>=</m:t>
+          </m:r>
+          <m:sSub>
+            <m:sSubPr>
+              <m:ctrlPr>
+                <w:rPr>
+                  <w:rFonts w:ascii="Cambria Math" w:eastAsiaTheme="minorEastAsia" w:hAnsi="Cambria Math"/>
+                  <w:i/>
+                  <w:lang w:val="es-AR"/>
+                </w:rPr>
+              </m:ctrlPr>
+            </m:sSubPr>
+            <m:e>
+              <m:r>
+                <w:rPr>
+                  <w:rFonts w:ascii="Cambria Math" w:eastAsiaTheme="minorEastAsia" w:hAnsi="Cambria Math"/>
+                  <w:lang w:val="es-AR"/>
+                </w:rPr>
+                <m:t>ω</m:t>
+              </m:r>
+            </m:e>
+            <m:sub>
+              <m:r>
+                <w:rPr>
+                  <w:rFonts w:ascii="Cambria Math" w:eastAsiaTheme="minorEastAsia" w:hAnsi="Cambria Math"/>
+                  <w:lang w:val="es-AR"/>
+                </w:rPr>
+                <m:t>fijo</m:t>
+              </m:r>
+            </m:sub>
+          </m:sSub>
+          <m:r>
+            <m:rPr>
+              <m:sty m:val="p"/>
+            </m:rPr>
+            <w:rPr>
+              <w:rFonts w:ascii="Cambria Math" w:eastAsiaTheme="minorEastAsia" w:hAnsi="Cambria Math"/>
+              <w:lang w:val="es-AR"/>
+            </w:rPr>
+            <m:t>-Δ</m:t>
+          </m:r>
+          <m:r>
+            <w:rPr>
+              <w:rFonts w:ascii="Cambria Math" w:eastAsiaTheme="minorEastAsia" w:hAnsi="Cambria Math"/>
+              <w:lang w:val="es-AR"/>
+            </w:rPr>
+            <m:t>ω</m:t>
+          </m:r>
+        </m:oMath>
+      </m:oMathPara>
+    </w:p>
+    <w:p>
+      <w:pPr>
+        <w:rPr>
+          <w:lang w:val="es-AR"/>
+        </w:rPr>
+      </w:pPr>
+      <w:r>
+        <w:rPr>
+          <w:lang w:val="es-AR"/>
+        </w:rPr>
+        <w:t>Queda</w:t>
+      </w:r>
+    </w:p>
+    <w:p>
+      <w:pPr>
+        <w:rPr>
+          <w:rFonts w:eastAsiaTheme="minorEastAsia"/>
+          <w:lang w:val="es-AR"/>
+        </w:rPr>
+      </w:pPr>
+      <m:oMathPara>
+        <m:oMath>
+          <m:r>
+            <w:rPr>
+              <w:rFonts w:ascii="Cambria Math" w:eastAsiaTheme="minorEastAsia" w:hAnsi="Cambria Math"/>
+              <w:lang w:val="es-AR"/>
+            </w:rPr>
+            <m:t>v=</m:t>
+          </m:r>
+          <m:f>
+            <m:fPr>
+              <m:ctrlPr>
+                <w:rPr>
+                  <w:rFonts w:ascii="Cambria Math" w:eastAsiaTheme="minorEastAsia" w:hAnsi="Cambria Math"/>
+                  <w:i/>
+                  <w:lang w:val="es-AR"/>
+                </w:rPr>
+              </m:ctrlPr>
+            </m:fPr>
+            <m:num>
+              <m:r>
+                <w:rPr>
+                  <w:rFonts w:ascii="Cambria Math" w:eastAsiaTheme="minorEastAsia" w:hAnsi="Cambria Math"/>
+                  <w:lang w:val="es-AR"/>
+                </w:rPr>
+                <m:t>r</m:t>
+              </m:r>
+              <m:d>
+                <m:dPr>
+                  <m:ctrlPr>
+                    <w:rPr>
+                      <w:rFonts w:ascii="Cambria Math" w:eastAsiaTheme="minorEastAsia" w:hAnsi="Cambria Math"/>
+                      <w:i/>
+                      <w:lang w:val="es-AR"/>
+                    </w:rPr>
+                  </m:ctrlPr>
+                </m:dPr>
+                <m:e>
+                  <m:sSub>
+                    <m:sSubPr>
+                      <m:ctrlPr>
+                        <w:rPr>
+                          <w:rFonts w:ascii="Cambria Math" w:eastAsiaTheme="minorEastAsia" w:hAnsi="Cambria Math"/>
+                          <w:i/>
+                          <w:lang w:val="es-AR"/>
+                        </w:rPr>
+                      </m:ctrlPr>
+                    </m:sSubPr>
+                    <m:e>
+                      <m:r>
+                        <w:rPr>
+                          <w:rFonts w:ascii="Cambria Math" w:eastAsiaTheme="minorEastAsia" w:hAnsi="Cambria Math"/>
+                          <w:lang w:val="es-AR"/>
+                        </w:rPr>
+                        <m:t>ω</m:t>
+                      </m:r>
+                    </m:e>
+                    <m:sub>
+                      <m:r>
+                        <w:rPr>
+                          <w:rFonts w:ascii="Cambria Math" w:eastAsiaTheme="minorEastAsia" w:hAnsi="Cambria Math"/>
+                          <w:lang w:val="es-AR"/>
+                        </w:rPr>
+                        <m:t>R</m:t>
+                      </m:r>
+                    </m:sub>
+                  </m:sSub>
+                  <m:r>
+                    <w:rPr>
+                      <w:rFonts w:ascii="Cambria Math" w:eastAsiaTheme="minorEastAsia" w:hAnsi="Cambria Math"/>
+                      <w:lang w:val="es-AR"/>
+                    </w:rPr>
+                    <m:t>+</m:t>
+                  </m:r>
+                  <m:sSub>
+                    <m:sSubPr>
+                      <m:ctrlPr>
+                        <w:rPr>
+                          <w:rFonts w:ascii="Cambria Math" w:eastAsiaTheme="minorEastAsia" w:hAnsi="Cambria Math"/>
+                          <w:i/>
+                          <w:lang w:val="es-AR"/>
+                        </w:rPr>
+                      </m:ctrlPr>
+                    </m:sSubPr>
+                    <m:e>
+                      <m:r>
+                        <w:rPr>
+                          <w:rFonts w:ascii="Cambria Math" w:eastAsiaTheme="minorEastAsia" w:hAnsi="Cambria Math"/>
+                          <w:lang w:val="es-AR"/>
+                        </w:rPr>
+                        <m:t>ω</m:t>
+                      </m:r>
+                    </m:e>
+                    <m:sub>
+                      <m:r>
+                        <w:rPr>
+                          <w:rFonts w:ascii="Cambria Math" w:eastAsiaTheme="minorEastAsia" w:hAnsi="Cambria Math"/>
+                          <w:lang w:val="es-AR"/>
+                        </w:rPr>
+                        <m:t>L</m:t>
+                      </m:r>
+                    </m:sub>
+                  </m:sSub>
+                </m:e>
+              </m:d>
+            </m:num>
+            <m:den>
+              <m:r>
+                <w:rPr>
+                  <w:rFonts w:ascii="Cambria Math" w:eastAsiaTheme="minorEastAsia" w:hAnsi="Cambria Math"/>
+                  <w:lang w:val="es-AR"/>
+                </w:rPr>
+                <m:t>2</m:t>
+              </m:r>
+            </m:den>
+          </m:f>
+          <m:r>
+            <w:rPr>
+              <w:rFonts w:ascii="Cambria Math" w:eastAsiaTheme="minorEastAsia" w:hAnsi="Cambria Math"/>
+              <w:lang w:val="es-AR"/>
+            </w:rPr>
+            <m:t>=r</m:t>
+          </m:r>
+          <m:sSub>
+            <m:sSubPr>
+              <m:ctrlPr>
+                <w:rPr>
+                  <w:rFonts w:ascii="Cambria Math" w:eastAsiaTheme="minorEastAsia" w:hAnsi="Cambria Math"/>
+                  <w:i/>
+                  <w:lang w:val="es-AR"/>
+                </w:rPr>
+              </m:ctrlPr>
+            </m:sSubPr>
+            <m:e>
+              <m:r>
+                <w:rPr>
+                  <w:rFonts w:ascii="Cambria Math" w:eastAsiaTheme="minorEastAsia" w:hAnsi="Cambria Math"/>
+                  <w:lang w:val="es-AR"/>
+                </w:rPr>
+                <m:t>ω</m:t>
+              </m:r>
+            </m:e>
+            <m:sub>
+              <m:r>
+                <w:rPr>
+                  <w:rFonts w:ascii="Cambria Math" w:eastAsiaTheme="minorEastAsia" w:hAnsi="Cambria Math"/>
+                  <w:lang w:val="es-AR"/>
+                </w:rPr>
+                <m:t>fijo</m:t>
+              </m:r>
+            </m:sub>
+          </m:sSub>
+        </m:oMath>
+      </m:oMathPara>
+    </w:p>
+    <w:p>
+      <w:pPr>
+        <w:rPr>
+          <w:rFonts w:eastAsiaTheme="minorEastAsia"/>
+          <w:lang w:val="es-AR"/>
+        </w:rPr>
+      </w:pPr>
+      <m:oMathPara>
+        <m:oMath>
+          <m:r>
+            <w:rPr>
+              <w:rFonts w:ascii="Cambria Math" w:eastAsiaTheme="minorEastAsia" w:hAnsi="Cambria Math"/>
+              <w:lang w:val="es-AR"/>
+            </w:rPr>
+            <m:t>ω=</m:t>
+          </m:r>
+          <m:f>
+            <m:fPr>
+              <m:ctrlPr>
+                <w:rPr>
+                  <w:rFonts w:ascii="Cambria Math" w:eastAsiaTheme="minorEastAsia" w:hAnsi="Cambria Math"/>
+                  <w:i/>
+                  <w:lang w:val="es-AR"/>
+                </w:rPr>
+              </m:ctrlPr>
+            </m:fPr>
+            <m:num>
+              <m:r>
+                <w:rPr>
+                  <w:rFonts w:ascii="Cambria Math" w:eastAsiaTheme="minorEastAsia" w:hAnsi="Cambria Math"/>
+                  <w:lang w:val="es-AR"/>
+                </w:rPr>
+                <m:t>r</m:t>
+              </m:r>
+              <m:d>
+                <m:dPr>
+                  <m:ctrlPr>
+                    <w:rPr>
+                      <w:rFonts w:ascii="Cambria Math" w:eastAsiaTheme="minorEastAsia" w:hAnsi="Cambria Math"/>
+                      <w:i/>
+                      <w:lang w:val="es-AR"/>
+                    </w:rPr>
+                  </m:ctrlPr>
+                </m:dPr>
+                <m:e>
+                  <m:sSub>
+                    <m:sSubPr>
+                      <m:ctrlPr>
+                        <w:rPr>
+                          <w:rFonts w:ascii="Cambria Math" w:eastAsiaTheme="minorEastAsia" w:hAnsi="Cambria Math"/>
+                          <w:i/>
+                          <w:lang w:val="es-AR"/>
+                        </w:rPr>
+                      </m:ctrlPr>
+                    </m:sSubPr>
+                    <m:e>
+                      <m:r>
+                        <w:rPr>
+                          <w:rFonts w:ascii="Cambria Math" w:eastAsiaTheme="minorEastAsia" w:hAnsi="Cambria Math"/>
+                          <w:lang w:val="es-AR"/>
+                        </w:rPr>
+                        <m:t>ω</m:t>
+                      </m:r>
+                    </m:e>
+                    <m:sub>
+                      <m:r>
+                        <w:rPr>
+                          <w:rFonts w:ascii="Cambria Math" w:eastAsiaTheme="minorEastAsia" w:hAnsi="Cambria Math"/>
+                          <w:lang w:val="es-AR"/>
+                        </w:rPr>
+                        <m:t>L</m:t>
+                      </m:r>
+                    </m:sub>
+                  </m:sSub>
+                  <m:r>
+                    <w:rPr>
+                      <w:rFonts w:ascii="Cambria Math" w:eastAsiaTheme="minorEastAsia" w:hAnsi="Cambria Math"/>
+                      <w:lang w:val="es-AR"/>
+                    </w:rPr>
+                    <m:t>-</m:t>
+                  </m:r>
+                  <m:sSub>
+                    <m:sSubPr>
+                      <m:ctrlPr>
+                        <w:rPr>
+                          <w:rFonts w:ascii="Cambria Math" w:eastAsiaTheme="minorEastAsia" w:hAnsi="Cambria Math"/>
+                          <w:i/>
+                          <w:lang w:val="es-AR"/>
+                        </w:rPr>
+                      </m:ctrlPr>
+                    </m:sSubPr>
+                    <m:e>
+                      <m:r>
+                        <w:rPr>
+                          <w:rFonts w:ascii="Cambria Math" w:eastAsiaTheme="minorEastAsia" w:hAnsi="Cambria Math"/>
+                          <w:lang w:val="es-AR"/>
+                        </w:rPr>
+                        <m:t>ω</m:t>
+                      </m:r>
+                    </m:e>
+                    <m:sub>
+                      <m:r>
+                        <w:rPr>
+                          <w:rFonts w:ascii="Cambria Math" w:eastAsiaTheme="minorEastAsia" w:hAnsi="Cambria Math"/>
+                          <w:lang w:val="es-AR"/>
+                        </w:rPr>
+                        <m:t>R</m:t>
+                      </m:r>
+                    </m:sub>
+                  </m:sSub>
+                </m:e>
+              </m:d>
+            </m:num>
+            <m:den>
+              <m:r>
+                <w:rPr>
+                  <w:rFonts w:ascii="Cambria Math" w:eastAsiaTheme="minorEastAsia" w:hAnsi="Cambria Math"/>
+                  <w:lang w:val="es-AR"/>
+                </w:rPr>
+                <m:t>R</m:t>
+              </m:r>
+            </m:den>
+          </m:f>
+          <m:r>
+            <w:rPr>
+              <w:rFonts w:ascii="Cambria Math" w:eastAsiaTheme="minorEastAsia" w:hAnsi="Cambria Math"/>
+              <w:lang w:val="es-AR"/>
+            </w:rPr>
+            <m:t>=</m:t>
+          </m:r>
+          <m:f>
+            <m:fPr>
+              <m:ctrlPr>
+                <w:rPr>
+                  <w:rFonts w:ascii="Cambria Math" w:eastAsiaTheme="minorEastAsia" w:hAnsi="Cambria Math"/>
+                  <w:i/>
+                  <w:lang w:val="es-AR"/>
+                </w:rPr>
+              </m:ctrlPr>
+            </m:fPr>
+            <m:num>
+              <m:r>
+                <w:rPr>
+                  <w:rFonts w:ascii="Cambria Math" w:eastAsiaTheme="minorEastAsia" w:hAnsi="Cambria Math"/>
+                  <w:lang w:val="es-AR"/>
+                </w:rPr>
+                <m:t>2r</m:t>
+              </m:r>
+              <m:r>
+                <m:rPr>
+                  <m:sty m:val="p"/>
+                </m:rPr>
+                <w:rPr>
+                  <w:rFonts w:ascii="Cambria Math" w:eastAsiaTheme="minorEastAsia" w:hAnsi="Cambria Math"/>
+                  <w:lang w:val="es-AR"/>
+                </w:rPr>
+                <m:t>Δ</m:t>
+              </m:r>
+              <m:r>
+                <w:rPr>
+                  <w:rFonts w:ascii="Cambria Math" w:eastAsiaTheme="minorEastAsia" w:hAnsi="Cambria Math"/>
+                  <w:lang w:val="es-AR"/>
+                </w:rPr>
+                <m:t>ω</m:t>
+              </m:r>
+            </m:num>
+            <m:den>
+              <m:r>
+                <w:rPr>
+                  <w:rFonts w:ascii="Cambria Math" w:eastAsiaTheme="minorEastAsia" w:hAnsi="Cambria Math"/>
+                  <w:lang w:val="es-AR"/>
+                </w:rPr>
+                <m:t>R</m:t>
+              </m:r>
+            </m:den>
+          </m:f>
+        </m:oMath>
+      </m:oMathPara>
+    </w:p>
+    <w:p>
+      <w:pPr>
+        <w:rPr>
+          <w:lang w:val="es-AR"/>
+        </w:rPr>
+      </w:pPr>
+      <w:r>
+        <w:rPr>
+          <w:lang w:val="es-AR"/>
+        </w:rPr>
+        <w:t>Como la relación entre ambas magnitudes es:</w:t>
+      </w:r>
+    </w:p>
+    <w:p>
+      <w:pPr>
+        <w:rPr>
+          <w:rFonts w:eastAsiaTheme="minorEastAsia"/>
+          <w:lang w:val="es-AR"/>
+        </w:rPr>
+      </w:pPr>
+      <m:oMathPara>
+        <m:oMath>
+          <m:r>
+            <w:rPr>
+              <w:rFonts w:ascii="Cambria Math" w:hAnsi="Cambria Math"/>
+              <w:lang w:val="es-AR"/>
+            </w:rPr>
+            <m:t>v=</m:t>
+          </m:r>
+          <m:sSub>
+            <m:sSubPr>
+              <m:ctrlPr>
+                <w:rPr>
+                  <w:rFonts w:ascii="Cambria Math" w:hAnsi="Cambria Math"/>
+                  <w:i/>
+                  <w:lang w:val="es-AR"/>
+                </w:rPr>
+              </m:ctrlPr>
+            </m:sSubPr>
+            <m:e>
+              <m:r>
+                <w:rPr>
+                  <w:rFonts w:ascii="Cambria Math" w:hAnsi="Cambria Math"/>
+                  <w:lang w:val="es-AR"/>
+                </w:rPr>
+                <m:t>R</m:t>
+              </m:r>
+            </m:e>
+            <m:sub>
+              <m:r>
+                <w:rPr>
+                  <w:rFonts w:ascii="Cambria Math" w:hAnsi="Cambria Math"/>
+                  <w:lang w:val="es-AR"/>
+                </w:rPr>
+                <m:t>giro</m:t>
+              </m:r>
+            </m:sub>
+          </m:sSub>
+          <m:r>
+            <w:rPr>
+              <w:rFonts w:ascii="Cambria Math" w:eastAsiaTheme="minorEastAsia" w:hAnsi="Cambria Math"/>
+              <w:lang w:val="es-AR"/>
+            </w:rPr>
+            <m:t>ω</m:t>
+          </m:r>
+        </m:oMath>
+      </m:oMathPara>
+    </w:p>
+    <w:p>
+      <w:pPr>
+        <w:rPr>
+          <w:rFonts w:eastAsiaTheme="minorEastAsia"/>
+          <w:lang w:val="es-AR"/>
+        </w:rPr>
+      </w:pPr>
+      <w:r>
+        <w:rPr>
+          <w:rFonts w:eastAsiaTheme="minorEastAsia"/>
+          <w:lang w:val="es-AR"/>
+        </w:rPr>
+        <w:t>Obtenemos:</w:t>
+      </w:r>
+    </w:p>
+    <w:p>
+      <w:pPr>
+        <w:rPr>
+          <w:rFonts w:eastAsiaTheme="minorEastAsia"/>
+          <w:lang w:val="es-AR"/>
+        </w:rPr>
+      </w:pPr>
+      <m:oMathPara>
+        <m:oMath>
+          <m:r>
+            <w:rPr>
+              <w:rFonts w:ascii="Cambria Math" w:eastAsiaTheme="minorEastAsia" w:hAnsi="Cambria Math"/>
+              <w:lang w:val="es-AR"/>
+            </w:rPr>
+            <w:lastRenderedPageBreak/>
+            <m:t>r</m:t>
+          </m:r>
+          <m:sSub>
+            <m:sSubPr>
+              <m:ctrlPr>
+                <w:rPr>
+                  <w:rFonts w:ascii="Cambria Math" w:eastAsiaTheme="minorEastAsia" w:hAnsi="Cambria Math"/>
+                  <w:i/>
+                  <w:lang w:val="es-AR"/>
+                </w:rPr>
+              </m:ctrlPr>
+            </m:sSubPr>
+            <m:e>
+              <m:r>
+                <w:rPr>
+                  <w:rFonts w:ascii="Cambria Math" w:eastAsiaTheme="minorEastAsia" w:hAnsi="Cambria Math"/>
+                  <w:lang w:val="es-AR"/>
+                </w:rPr>
+                <m:t>ω</m:t>
+              </m:r>
+            </m:e>
+            <m:sub>
+              <m:r>
+                <w:rPr>
+                  <w:rFonts w:ascii="Cambria Math" w:eastAsiaTheme="minorEastAsia" w:hAnsi="Cambria Math"/>
+                  <w:lang w:val="es-AR"/>
+                </w:rPr>
+                <m:t>fijo</m:t>
+              </m:r>
+            </m:sub>
+          </m:sSub>
+          <m:r>
+            <w:rPr>
+              <w:rFonts w:ascii="Cambria Math" w:eastAsiaTheme="minorEastAsia" w:hAnsi="Cambria Math"/>
+              <w:lang w:val="es-AR"/>
+            </w:rPr>
+            <m:t>=</m:t>
+          </m:r>
+          <m:sSub>
+            <m:sSubPr>
+              <m:ctrlPr>
+                <w:rPr>
+                  <w:rFonts w:ascii="Cambria Math" w:hAnsi="Cambria Math"/>
+                  <w:i/>
+                  <w:lang w:val="es-AR"/>
+                </w:rPr>
+              </m:ctrlPr>
+            </m:sSubPr>
+            <m:e>
+              <m:r>
+                <w:rPr>
+                  <w:rFonts w:ascii="Cambria Math" w:hAnsi="Cambria Math"/>
+                  <w:lang w:val="es-AR"/>
+                </w:rPr>
+                <m:t>R</m:t>
+              </m:r>
+            </m:e>
+            <m:sub>
+              <m:r>
+                <w:rPr>
+                  <w:rFonts w:ascii="Cambria Math" w:hAnsi="Cambria Math"/>
+                  <w:lang w:val="es-AR"/>
+                </w:rPr>
+                <m:t>giro</m:t>
+              </m:r>
+            </m:sub>
+          </m:sSub>
+          <m:f>
+            <m:fPr>
+              <m:ctrlPr>
+                <w:rPr>
+                  <w:rFonts w:ascii="Cambria Math" w:eastAsiaTheme="minorEastAsia" w:hAnsi="Cambria Math"/>
+                  <w:i/>
+                  <w:lang w:val="es-AR"/>
+                </w:rPr>
+              </m:ctrlPr>
+            </m:fPr>
+            <m:num>
+              <m:r>
+                <w:rPr>
+                  <w:rFonts w:ascii="Cambria Math" w:eastAsiaTheme="minorEastAsia" w:hAnsi="Cambria Math"/>
+                  <w:lang w:val="es-AR"/>
+                </w:rPr>
+                <m:t>2r</m:t>
+              </m:r>
+              <m:r>
+                <m:rPr>
+                  <m:sty m:val="p"/>
+                </m:rPr>
+                <w:rPr>
+                  <w:rFonts w:ascii="Cambria Math" w:eastAsiaTheme="minorEastAsia" w:hAnsi="Cambria Math"/>
+                  <w:lang w:val="es-AR"/>
+                </w:rPr>
+                <m:t>Δ</m:t>
+              </m:r>
+              <m:r>
+                <w:rPr>
+                  <w:rFonts w:ascii="Cambria Math" w:eastAsiaTheme="minorEastAsia" w:hAnsi="Cambria Math"/>
+                  <w:lang w:val="es-AR"/>
+                </w:rPr>
+                <m:t>ω</m:t>
+              </m:r>
+            </m:num>
+            <m:den>
+              <m:r>
+                <w:rPr>
+                  <w:rFonts w:ascii="Cambria Math" w:eastAsiaTheme="minorEastAsia" w:hAnsi="Cambria Math"/>
+                  <w:lang w:val="es-AR"/>
+                </w:rPr>
+                <m:t>R</m:t>
+              </m:r>
+            </m:den>
+          </m:f>
+          <m:r>
+            <w:rPr>
+              <w:rFonts w:ascii="Cambria Math" w:eastAsiaTheme="minorEastAsia" w:hAnsi="Cambria Math"/>
+              <w:lang w:val="es-AR"/>
+            </w:rPr>
+            <m:t xml:space="preserve">    →    </m:t>
+          </m:r>
+          <m:r>
+            <m:rPr>
+              <m:sty m:val="p"/>
+            </m:rPr>
+            <w:rPr>
+              <w:rFonts w:ascii="Cambria Math" w:eastAsiaTheme="minorEastAsia" w:hAnsi="Cambria Math"/>
+              <w:lang w:val="es-AR"/>
+            </w:rPr>
+            <m:t>Δ</m:t>
+          </m:r>
+          <m:r>
+            <w:rPr>
+              <w:rFonts w:ascii="Cambria Math" w:eastAsiaTheme="minorEastAsia" w:hAnsi="Cambria Math"/>
+              <w:lang w:val="es-AR"/>
+            </w:rPr>
+            <m:t>ω=</m:t>
+          </m:r>
+          <m:f>
+            <m:fPr>
+              <m:ctrlPr>
+                <w:rPr>
+                  <w:rFonts w:ascii="Cambria Math" w:eastAsiaTheme="minorEastAsia" w:hAnsi="Cambria Math"/>
+                  <w:i/>
+                  <w:lang w:val="es-AR"/>
+                </w:rPr>
+              </m:ctrlPr>
+            </m:fPr>
+            <m:num>
+              <m:sSub>
+                <m:sSubPr>
+                  <m:ctrlPr>
+                    <w:rPr>
+                      <w:rFonts w:ascii="Cambria Math" w:eastAsiaTheme="minorEastAsia" w:hAnsi="Cambria Math"/>
+                      <w:i/>
+                      <w:lang w:val="es-AR"/>
+                    </w:rPr>
+                  </m:ctrlPr>
+                </m:sSubPr>
+                <m:e>
+                  <m:r>
+                    <w:rPr>
+                      <w:rFonts w:ascii="Cambria Math" w:eastAsiaTheme="minorEastAsia" w:hAnsi="Cambria Math"/>
+                      <w:lang w:val="es-AR"/>
+                    </w:rPr>
+                    <m:t>ω</m:t>
+                  </m:r>
+                </m:e>
+                <m:sub>
+                  <m:r>
+                    <w:rPr>
+                      <w:rFonts w:ascii="Cambria Math" w:eastAsiaTheme="minorEastAsia" w:hAnsi="Cambria Math"/>
+                      <w:lang w:val="es-AR"/>
+                    </w:rPr>
+                    <m:t>fijo</m:t>
+                  </m:r>
+                </m:sub>
+              </m:sSub>
+              <m:r>
+                <w:rPr>
+                  <w:rFonts w:ascii="Cambria Math" w:eastAsiaTheme="minorEastAsia" w:hAnsi="Cambria Math"/>
+                  <w:lang w:val="es-AR"/>
+                </w:rPr>
+                <m:t>R</m:t>
+              </m:r>
+            </m:num>
+            <m:den>
+              <m:r>
+                <w:rPr>
+                  <w:rFonts w:ascii="Cambria Math" w:eastAsiaTheme="minorEastAsia" w:hAnsi="Cambria Math"/>
+                  <w:lang w:val="es-AR"/>
+                </w:rPr>
+                <m:t>2</m:t>
+              </m:r>
+              <m:sSub>
+                <m:sSubPr>
+                  <m:ctrlPr>
+                    <w:rPr>
+                      <w:rFonts w:ascii="Cambria Math" w:hAnsi="Cambria Math"/>
+                      <w:i/>
+                      <w:lang w:val="es-AR"/>
+                    </w:rPr>
+                  </m:ctrlPr>
+                </m:sSubPr>
+                <m:e>
+                  <m:r>
+                    <w:rPr>
+                      <w:rFonts w:ascii="Cambria Math" w:hAnsi="Cambria Math"/>
+                      <w:lang w:val="es-AR"/>
+                    </w:rPr>
+                    <m:t>R</m:t>
+                  </m:r>
+                </m:e>
+                <m:sub>
+                  <m:r>
+                    <w:rPr>
+                      <w:rFonts w:ascii="Cambria Math" w:hAnsi="Cambria Math"/>
+                      <w:lang w:val="es-AR"/>
+                    </w:rPr>
+                    <m:t>giro</m:t>
+                  </m:r>
+                </m:sub>
+              </m:sSub>
+            </m:den>
+          </m:f>
+        </m:oMath>
+      </m:oMathPara>
+    </w:p>
+    <w:p>
+      <w:pPr>
+        <w:rPr>
+          <w:rFonts w:eastAsiaTheme="minorEastAsia"/>
+          <w:lang w:val="es-AR"/>
+        </w:rPr>
+      </w:pPr>
+      <w:r>
+        <w:rPr>
+          <w:rFonts w:eastAsiaTheme="minorEastAsia"/>
+          <w:lang w:val="es-AR"/>
+        </w:rPr>
+        <w:t xml:space="preserve">Así, mientras más pequeño sea el radio de giro, más grande debe ser </w:t>
+      </w:r>
+      <m:oMath>
+        <m:r>
+          <m:rPr>
+            <m:sty m:val="p"/>
+          </m:rPr>
+          <w:rPr>
+            <w:rFonts w:ascii="Cambria Math" w:eastAsiaTheme="minorEastAsia" w:hAnsi="Cambria Math"/>
+            <w:lang w:val="es-AR"/>
+          </w:rPr>
+          <m:t>Δ</m:t>
+        </m:r>
+        <m:r>
+          <w:rPr>
+            <w:rFonts w:ascii="Cambria Math" w:eastAsiaTheme="minorEastAsia" w:hAnsi="Cambria Math"/>
+            <w:lang w:val="es-AR"/>
+          </w:rPr>
+          <m:t>ω</m:t>
+        </m:r>
+      </m:oMath>
+      <w:r>
+        <w:rPr>
+          <w:rFonts w:eastAsiaTheme="minorEastAsia"/>
+          <w:lang w:val="es-AR"/>
+        </w:rPr>
+        <w:t xml:space="preserve">. Si definimos que </w:t>
+      </w:r>
+      <m:oMath>
+        <m:sSub>
+          <m:sSubPr>
+            <m:ctrlPr>
+              <w:rPr>
+                <w:rFonts w:ascii="Cambria Math" w:eastAsiaTheme="minorEastAsia" w:hAnsi="Cambria Math"/>
+                <w:i/>
+                <w:lang w:val="es-AR"/>
+              </w:rPr>
+            </m:ctrlPr>
+          </m:sSubPr>
+          <m:e>
+            <m:r>
+              <w:rPr>
+                <w:rFonts w:ascii="Cambria Math" w:eastAsiaTheme="minorEastAsia" w:hAnsi="Cambria Math"/>
+                <w:lang w:val="es-AR"/>
+              </w:rPr>
+              <m:t>ω</m:t>
+            </m:r>
+          </m:e>
+          <m:sub>
+            <m:r>
+              <w:rPr>
+                <w:rFonts w:ascii="Cambria Math" w:eastAsiaTheme="minorEastAsia" w:hAnsi="Cambria Math"/>
+                <w:lang w:val="es-AR"/>
+              </w:rPr>
+              <m:t>fijo</m:t>
+            </m:r>
+          </m:sub>
+        </m:sSub>
+        <m:r>
+          <w:rPr>
+            <w:rFonts w:ascii="Cambria Math" w:eastAsiaTheme="minorEastAsia" w:hAnsi="Cambria Math"/>
+            <w:lang w:val="es-AR"/>
+          </w:rPr>
+          <m:t>=300 rpm</m:t>
+        </m:r>
+      </m:oMath>
+      <w:r>
+        <w:rPr>
+          <w:rFonts w:eastAsiaTheme="minorEastAsia"/>
+          <w:lang w:val="es-AR"/>
+        </w:rPr>
+        <w:t xml:space="preserve">, para obtener un radio de giro mínimo de 1,5 veces </w:t>
+      </w:r>
+      <m:oMath>
+        <m:r>
+          <w:rPr>
+            <w:rFonts w:ascii="Cambria Math" w:eastAsiaTheme="minorEastAsia" w:hAnsi="Cambria Math"/>
+            <w:lang w:val="es-AR"/>
+          </w:rPr>
+          <m:t>R</m:t>
+        </m:r>
+      </m:oMath>
+      <w:r>
+        <w:rPr>
+          <w:rFonts w:eastAsiaTheme="minorEastAsia"/>
+          <w:lang w:val="es-AR"/>
+        </w:rPr>
+        <w:t xml:space="preserve"> necesitaríamos </w:t>
+      </w:r>
+      <m:oMath>
+        <m:r>
+          <m:rPr>
+            <m:sty m:val="p"/>
+          </m:rPr>
+          <w:rPr>
+            <w:rFonts w:ascii="Cambria Math" w:eastAsiaTheme="minorEastAsia" w:hAnsi="Cambria Math"/>
+            <w:lang w:val="es-AR"/>
+          </w:rPr>
+          <m:t>Δ</m:t>
+        </m:r>
+        <m:r>
+          <w:rPr>
+            <w:rFonts w:ascii="Cambria Math" w:eastAsiaTheme="minorEastAsia" w:hAnsi="Cambria Math"/>
+            <w:lang w:val="es-AR"/>
+          </w:rPr>
+          <m:t>ω=100 rpm</m:t>
+        </m:r>
+      </m:oMath>
+      <w:r>
+        <w:rPr>
+          <w:rFonts w:eastAsiaTheme="minorEastAsia"/>
+          <w:lang w:val="es-AR"/>
+        </w:rPr>
+        <w:t xml:space="preserve">, mientras que para uno igual a R necesitaríamos </w:t>
+      </w:r>
+      <m:oMath>
+        <m:r>
+          <m:rPr>
+            <m:sty m:val="p"/>
+          </m:rPr>
+          <w:rPr>
+            <w:rFonts w:ascii="Cambria Math" w:eastAsiaTheme="minorEastAsia" w:hAnsi="Cambria Math"/>
+            <w:lang w:val="es-AR"/>
+          </w:rPr>
+          <m:t>Δ</m:t>
+        </m:r>
+        <m:r>
+          <w:rPr>
+            <w:rFonts w:ascii="Cambria Math" w:eastAsiaTheme="minorEastAsia" w:hAnsi="Cambria Math"/>
+            <w:lang w:val="es-AR"/>
+          </w:rPr>
+          <m:t>ω=150 rpm</m:t>
+        </m:r>
+      </m:oMath>
+      <w:r>
+        <w:rPr>
+          <w:rFonts w:eastAsiaTheme="minorEastAsia"/>
+          <w:lang w:val="es-AR"/>
+        </w:rPr>
+        <w:t>.</w:t>
+      </w:r>
+    </w:p>
+    <w:p>
+      <w:pPr>
+        <w:pStyle w:val="Ttulo1"/>
+        <w:rPr>
+          <w:rFonts w:eastAsiaTheme="minorEastAsia"/>
+          <w:lang w:val="es-AR"/>
+        </w:rPr>
+      </w:pPr>
+      <w:r>
+        <w:rPr>
+          <w:rFonts w:eastAsiaTheme="minorEastAsia"/>
+          <w:lang w:val="es-AR"/>
+        </w:rPr>
+        <w:t>Ensayo al Escalón</w:t>
+      </w:r>
+    </w:p>
+    <w:p>
+      <w:pPr>
+        <w:rPr>
+          <w:rFonts w:eastAsiaTheme="minorEastAsia"/>
+          <w:lang w:val="es-AR"/>
+        </w:rPr>
+      </w:pPr>
+      <w:r>
+        <w:rPr>
+          <w:lang w:val="es-AR"/>
+        </w:rPr>
+        <w:t xml:space="preserve">En función de lo analizado anteriormente, podemos pensar que si el robot arranca alineado con una línea recta, y manteniendo la restricción de </w:t>
+      </w:r>
+      <m:oMath>
+        <m:r>
+          <w:rPr>
+            <w:rFonts w:ascii="Cambria Math" w:hAnsi="Cambria Math"/>
+            <w:lang w:val="es-AR"/>
+          </w:rPr>
+          <m:t>v</m:t>
+        </m:r>
+      </m:oMath>
+      <w:r>
+        <w:rPr>
+          <w:rFonts w:eastAsiaTheme="minorEastAsia"/>
+          <w:lang w:val="es-AR"/>
+        </w:rPr>
+        <w:t xml:space="preserve"> constante,</w:t>
+      </w:r>
+      <w:r>
+        <w:rPr>
+          <w:lang w:val="es-AR"/>
+        </w:rPr>
+        <w:t xml:space="preserve"> entonces la planta se comporta como un sistema cuya entrada es </w:t>
+      </w:r>
+      <m:oMath>
+        <m:r>
+          <m:rPr>
+            <m:sty m:val="p"/>
+          </m:rPr>
+          <w:rPr>
+            <w:rFonts w:ascii="Cambria Math" w:eastAsiaTheme="minorEastAsia" w:hAnsi="Cambria Math"/>
+            <w:lang w:val="es-AR"/>
+          </w:rPr>
+          <m:t>Δ</m:t>
+        </m:r>
+        <m:r>
+          <w:rPr>
+            <w:rFonts w:ascii="Cambria Math" w:eastAsiaTheme="minorEastAsia" w:hAnsi="Cambria Math"/>
+            <w:lang w:val="es-AR"/>
+          </w:rPr>
+          <m:t>ω</m:t>
+        </m:r>
+      </m:oMath>
+      <w:r>
+        <w:rPr>
+          <w:rFonts w:eastAsiaTheme="minorEastAsia"/>
+          <w:lang w:val="es-AR"/>
+        </w:rPr>
+        <w:t xml:space="preserve"> y su salida </w:t>
+      </w:r>
+      <m:oMath>
+        <m:r>
+          <w:rPr>
+            <w:rFonts w:ascii="Cambria Math" w:eastAsiaTheme="minorEastAsia" w:hAnsi="Cambria Math"/>
+            <w:lang w:val="es-AR"/>
+          </w:rPr>
+          <m:t>β</m:t>
+        </m:r>
+      </m:oMath>
+      <w:r>
+        <w:rPr>
+          <w:rFonts w:eastAsiaTheme="minorEastAsia"/>
+          <w:lang w:val="es-AR"/>
+        </w:rPr>
+        <w:t>, gobernado por la ecuación:</w:t>
+      </w:r>
+    </w:p>
+    <w:p>
+      <w:pPr>
+        <w:rPr>
+          <w:rFonts w:eastAsiaTheme="minorEastAsia"/>
+          <w:lang w:val="es-AR"/>
+        </w:rPr>
+      </w:pPr>
+      <m:oMathPara>
+        <m:oMath>
+          <m:acc>
+            <m:accPr>
+              <m:chr m:val="̇"/>
+              <m:ctrlPr>
+                <w:rPr>
+                  <w:rFonts w:ascii="Cambria Math" w:eastAsiaTheme="minorEastAsia" w:hAnsi="Cambria Math"/>
+                  <w:i/>
+                  <w:lang w:val="es-AR"/>
+                </w:rPr>
+              </m:ctrlPr>
+            </m:accPr>
+            <m:e>
+              <m:r>
+                <w:rPr>
+                  <w:rFonts w:ascii="Cambria Math" w:eastAsiaTheme="minorEastAsia" w:hAnsi="Cambria Math"/>
+                  <w:lang w:val="es-AR"/>
+                </w:rPr>
+                <m:t>β</m:t>
+              </m:r>
+            </m:e>
+          </m:acc>
+          <m:r>
+            <w:rPr>
+              <w:rFonts w:ascii="Cambria Math" w:eastAsiaTheme="minorEastAsia" w:hAnsi="Cambria Math"/>
+              <w:lang w:val="es-AR"/>
+            </w:rPr>
+            <m:t>=</m:t>
+          </m:r>
+          <m:f>
+            <m:fPr>
+              <m:ctrlPr>
+                <w:rPr>
+                  <w:rFonts w:ascii="Cambria Math" w:eastAsiaTheme="minorEastAsia" w:hAnsi="Cambria Math"/>
+                  <w:i/>
+                  <w:lang w:val="es-AR"/>
+                </w:rPr>
+              </m:ctrlPr>
+            </m:fPr>
+            <m:num>
+              <m:r>
+                <w:rPr>
+                  <w:rFonts w:ascii="Cambria Math" w:eastAsiaTheme="minorEastAsia" w:hAnsi="Cambria Math"/>
+                  <w:lang w:val="es-AR"/>
+                </w:rPr>
+                <m:t>2r</m:t>
+              </m:r>
+              <m:r>
+                <m:rPr>
+                  <m:sty m:val="p"/>
+                </m:rPr>
+                <w:rPr>
+                  <w:rFonts w:ascii="Cambria Math" w:eastAsiaTheme="minorEastAsia" w:hAnsi="Cambria Math"/>
+                  <w:lang w:val="es-AR"/>
+                </w:rPr>
+                <m:t>Δ</m:t>
+              </m:r>
+              <m:r>
+                <w:rPr>
+                  <w:rFonts w:ascii="Cambria Math" w:eastAsiaTheme="minorEastAsia" w:hAnsi="Cambria Math"/>
+                  <w:lang w:val="es-AR"/>
+                </w:rPr>
+                <m:t>ω</m:t>
+              </m:r>
+            </m:num>
+            <m:den>
+              <m:r>
+                <w:rPr>
+                  <w:rFonts w:ascii="Cambria Math" w:eastAsiaTheme="minorEastAsia" w:hAnsi="Cambria Math"/>
+                  <w:lang w:val="es-AR"/>
+                </w:rPr>
+                <m:t>R</m:t>
+              </m:r>
+            </m:den>
+          </m:f>
+        </m:oMath>
+      </m:oMathPara>
+    </w:p>
+    <w:p>
+      <w:pPr>
+        <w:rPr>
+          <w:rFonts w:eastAsiaTheme="minorEastAsia"/>
+          <w:lang w:val="es-AR"/>
+        </w:rPr>
+      </w:pPr>
+      <w:r>
+        <w:rPr>
+          <w:rFonts w:eastAsiaTheme="minorEastAsia"/>
+          <w:lang w:val="es-AR"/>
+        </w:rPr>
+        <w:t xml:space="preserve">Para realizar el ensayo al escalón se debería empezar con </w:t>
+      </w:r>
+      <m:oMath>
+        <m:r>
+          <m:rPr>
+            <m:sty m:val="p"/>
+          </m:rPr>
+          <w:rPr>
+            <w:rFonts w:ascii="Cambria Math" w:eastAsiaTheme="minorEastAsia" w:hAnsi="Cambria Math"/>
+            <w:lang w:val="es-AR"/>
+          </w:rPr>
+          <m:t>Δ</m:t>
+        </m:r>
+        <m:r>
+          <w:rPr>
+            <w:rFonts w:ascii="Cambria Math" w:eastAsiaTheme="minorEastAsia" w:hAnsi="Cambria Math"/>
+            <w:lang w:val="es-AR"/>
+          </w:rPr>
+          <m:t>ω=β=0</m:t>
+        </m:r>
+      </m:oMath>
+      <w:r>
+        <w:rPr>
+          <w:rFonts w:eastAsiaTheme="minorEastAsia"/>
+          <w:lang w:val="es-AR"/>
+        </w:rPr>
+        <w:t xml:space="preserve"> y luego cambiar </w:t>
+      </w:r>
+      <m:oMath>
+        <m:r>
+          <m:rPr>
+            <m:sty m:val="p"/>
+          </m:rPr>
+          <w:rPr>
+            <w:rFonts w:ascii="Cambria Math" w:eastAsiaTheme="minorEastAsia" w:hAnsi="Cambria Math"/>
+            <w:lang w:val="es-AR"/>
+          </w:rPr>
+          <m:t>Δ</m:t>
+        </m:r>
+        <m:r>
+          <w:rPr>
+            <w:rFonts w:ascii="Cambria Math" w:eastAsiaTheme="minorEastAsia" w:hAnsi="Cambria Math"/>
+            <w:lang w:val="es-AR"/>
+          </w:rPr>
+          <m:t>ω</m:t>
+        </m:r>
+      </m:oMath>
+      <w:r>
+        <w:rPr>
+          <w:rFonts w:eastAsiaTheme="minorEastAsia"/>
+          <w:lang w:val="es-AR"/>
+        </w:rPr>
+        <w:t xml:space="preserve"> abruptamente a un valor final (</w:t>
+      </w:r>
+      <m:oMath>
+        <m:r>
+          <m:rPr>
+            <m:sty m:val="p"/>
+          </m:rPr>
+          <w:rPr>
+            <w:rFonts w:ascii="Cambria Math" w:eastAsiaTheme="minorEastAsia" w:hAnsi="Cambria Math"/>
+            <w:lang w:val="es-AR"/>
+          </w:rPr>
+          <m:t>Δ</m:t>
+        </m:r>
+        <m:r>
+          <w:rPr>
+            <w:rFonts w:ascii="Cambria Math" w:eastAsiaTheme="minorEastAsia" w:hAnsi="Cambria Math"/>
+            <w:lang w:val="es-AR"/>
+          </w:rPr>
+          <m:t>ω</m:t>
+        </m:r>
+      </m:oMath>
+      <w:r>
+        <w:rPr>
+          <w:rFonts w:eastAsiaTheme="minorEastAsia"/>
+          <w:lang w:val="es-AR"/>
+        </w:rPr>
+        <w:t xml:space="preserve"> es el escalón de entrada) midiendo el valor de </w:t>
+      </w:r>
+      <m:oMath>
+        <m:r>
+          <w:rPr>
+            <w:rFonts w:ascii="Cambria Math" w:eastAsiaTheme="minorEastAsia" w:hAnsi="Cambria Math"/>
+            <w:lang w:val="es-AR"/>
+          </w:rPr>
+          <m:t>β</m:t>
+        </m:r>
+      </m:oMath>
+      <w:r>
+        <w:rPr>
+          <w:rFonts w:eastAsiaTheme="minorEastAsia"/>
+          <w:lang w:val="es-AR"/>
+        </w:rPr>
+        <w:t xml:space="preserve"> obtenido. Físicamente esto implica que el robot debe empezar andando a velocidad constante, perfectamente alineado con la línea, y luego girar hasta perder la línea (más allá de este punto no tiene sentido seguir porque se pierde la medición).</w:t>
+      </w:r>
+    </w:p>
+    <w:p>
+      <w:pPr>
+        <w:rPr>
+          <w:rFonts w:eastAsiaTheme="minorEastAsia"/>
+          <w:lang w:val="es-AR"/>
+        </w:rPr>
+      </w:pPr>
+      <w:r>
+        <w:rPr>
+          <w:rFonts w:eastAsiaTheme="minorEastAsia"/>
+          <w:lang w:val="es-AR"/>
+        </w:rPr>
+        <w:t>Si el cambio de velocidad de los motores fuese automático, el robot giraría siguiendo una circunferencia perfecta como se ve a continuación:</w:t>
+      </w:r>
+    </w:p>
+    <w:p>
+      <w:pPr>
+        <w:keepNext/>
+        <w:jc w:val="center"/>
+      </w:pPr>
+      <w:r>
+        <w:rPr>
+          <w:rFonts w:eastAsiaTheme="minorEastAsia"/>
+          <w:noProof/>
+        </w:rPr>
+        <w:drawing>
+          <wp:inline distT="0" distB="0" distL="0" distR="0" wp14:anchorId="1E922ADA" wp14:editId="6882A8E9">
+            <wp:extent cx="3348990" cy="3111500"/>
+            <wp:effectExtent l="0" t="0" r="3810" b="0"/>
+            <wp:docPr id="6" name="Imagen 6"/>
+            <wp:cNvGraphicFramePr>
+              <a:graphicFrameLocks xmlns:a="http://schemas.openxmlformats.org/drawingml/2006/main" noChangeAspect="1"/>
+            </wp:cNvGraphicFramePr>
+            <a:graphic xmlns:a="http://schemas.openxmlformats.org/drawingml/2006/main">
+              <a:graphicData uri="http://schemas.openxmlformats.org/drawingml/2006/picture">
+                <pic:pic xmlns:pic="http://schemas.openxmlformats.org/drawingml/2006/picture">
+                  <pic:nvPicPr>
+                    <pic:cNvPr id="0" name="Picture 4"/>
+                    <pic:cNvPicPr>
+                      <a:picLocks noChangeAspect="1" noChangeArrowheads="1"/>
+                    </pic:cNvPicPr>
+                  </pic:nvPicPr>
+                  <pic:blipFill>
+                    <a:blip r:embed="rId9">
+                      <a:extLst>
+                        <a:ext uri="{28A0092B-C50C-407E-A947-70E740481C1C}">
+                          <a14:useLocalDpi xmlns:a14="http://schemas.microsoft.com/office/drawing/2010/main" val="0"/>
+                        </a:ext>
+                      </a:extLst>
+                    </a:blip>
+                    <a:srcRect/>
+                    <a:stretch>
+                      <a:fillRect/>
+                    </a:stretch>
+                  </pic:blipFill>
+                  <pic:spPr bwMode="auto">
+                    <a:xfrm>
+                      <a:off x="0" y="0"/>
+                      <a:ext cx="3348990" cy="3111500"/>
+                    </a:xfrm>
+                    <a:prstGeom prst="rect">
+                      <a:avLst/>
+                    </a:prstGeom>
+                    <a:noFill/>
+                    <a:ln>
+                      <a:noFill/>
+                    </a:ln>
+                  </pic:spPr>
+                </pic:pic>
+              </a:graphicData>
+            </a:graphic>
+          </wp:inline>
+        </w:drawing>
+      </w:r>
+    </w:p>
+    <w:p>
+      <w:pPr>
+        <w:pStyle w:val="Descripcin"/>
+        <w:jc w:val="center"/>
+        <w:rPr>
+          <w:lang w:val="es-AR"/>
+        </w:rPr>
+      </w:pPr>
+      <w:r>
+        <w:rPr>
+          <w:lang w:val="es-AR"/>
+        </w:rPr>
+        <w:t xml:space="preserve">Figura </w:t>
+      </w:r>
+      <w:r>
+        <w:rPr>
+          <w:lang w:val="es-AR"/>
+        </w:rPr>
+        <w:fldChar w:fldCharType="begin"/>
+      </w:r>
+      <w:r>
+        <w:rPr>
+          <w:lang w:val="es-AR"/>
+        </w:rPr>
+        <w:instrText xml:space="preserve"> SEQ Figura \* ARABIC </w:instrText>
+      </w:r>
+      <w:r>
+        <w:rPr>
+          <w:lang w:val="es-AR"/>
+        </w:rPr>
+        <w:fldChar w:fldCharType="separate"/>
+      </w:r>
+      <w:r>
+        <w:rPr>
+          <w:noProof/>
+          <w:lang w:val="es-AR"/>
+        </w:rPr>
+        <w:t>4</w:t>
+      </w:r>
+      <w:r>
+        <w:rPr>
+          <w:lang w:val="es-AR"/>
+        </w:rPr>
+        <w:fldChar w:fldCharType="end"/>
+      </w:r>
+      <w:r>
+        <w:rPr>
+          <w:lang w:val="es-AR"/>
+        </w:rPr>
+        <w:t xml:space="preserve">: Trayectoria seguida por el robot si empieza a girar a </w:t>
+      </w:r>
+      <m:oMath>
+        <m:r>
+          <w:rPr>
+            <w:rFonts w:ascii="Cambria Math" w:eastAsiaTheme="minorEastAsia" w:hAnsi="Cambria Math"/>
+            <w:lang w:val="es-AR"/>
+          </w:rPr>
+          <m:t>Δω</m:t>
+        </m:r>
+      </m:oMath>
+      <w:r>
+        <w:rPr>
+          <w:lang w:val="es-AR"/>
+        </w:rPr>
+        <w:t xml:space="preserve"> constante (verde) arrancando inicialmente alineado con la línea (gris).</w:t>
+      </w:r>
+    </w:p>
+    <w:p>
+      <w:pPr>
+        <w:rPr>
+          <w:rFonts w:eastAsiaTheme="minorEastAsia"/>
+          <w:lang w:val="es-AR"/>
+        </w:rPr>
+      </w:pPr>
+      <w:r>
+        <w:rPr>
+          <w:lang w:val="es-AR"/>
+        </w:rPr>
+        <w:t xml:space="preserve">Lo que nos interesa es saber cuánto tiempo transcurre hasta que pierde la línea. Dicho punto sería cuando el último sensor de la derecha está sobre la línea verde. Si la distancia entre el eje central del robot y éste LED es </w:t>
+      </w:r>
+      <m:oMath>
+        <m:sSub>
+          <m:sSubPr>
+            <m:ctrlPr>
+              <w:rPr>
+                <w:rFonts w:ascii="Cambria Math" w:hAnsi="Cambria Math"/>
+                <w:i/>
+                <w:lang w:val="es-AR"/>
+              </w:rPr>
+            </m:ctrlPr>
+          </m:sSubPr>
+          <m:e>
+            <m:r>
+              <w:rPr>
+                <w:rFonts w:ascii="Cambria Math" w:hAnsi="Cambria Math"/>
+                <w:lang w:val="es-AR"/>
+              </w:rPr>
+              <m:t>d</m:t>
+            </m:r>
+          </m:e>
+          <m:sub>
+            <m:r>
+              <w:rPr>
+                <w:rFonts w:ascii="Cambria Math" w:hAnsi="Cambria Math"/>
+                <w:lang w:val="es-AR"/>
+              </w:rPr>
+              <m:t>1</m:t>
+            </m:r>
+          </m:sub>
+        </m:sSub>
+      </m:oMath>
+      <w:r>
+        <w:rPr>
+          <w:rFonts w:eastAsiaTheme="minorEastAsia"/>
+          <w:lang w:val="es-AR"/>
+        </w:rPr>
+        <w:t>, entonces</w:t>
+      </w:r>
+      <w:r>
+        <w:rPr>
+          <w:rFonts w:eastAsiaTheme="minorEastAsia"/>
+          <w:lang w:val="es-AR"/>
+        </w:rPr>
+        <w:t xml:space="preserve"> el LED se desplaza siguiendo una trayectoria circular de radio </w:t>
+      </w:r>
+      <m:oMath>
+        <m:sSub>
+          <m:sSubPr>
+            <m:ctrlPr>
+              <w:rPr>
+                <w:rFonts w:ascii="Cambria Math" w:eastAsiaTheme="minorEastAsia" w:hAnsi="Cambria Math"/>
+                <w:i/>
+                <w:lang w:val="es-AR"/>
+              </w:rPr>
+            </m:ctrlPr>
+          </m:sSubPr>
+          <m:e>
+            <m:r>
+              <w:rPr>
+                <w:rFonts w:ascii="Cambria Math" w:eastAsiaTheme="minorEastAsia" w:hAnsi="Cambria Math"/>
+                <w:lang w:val="es-AR"/>
+              </w:rPr>
+              <m:t>R</m:t>
+            </m:r>
+          </m:e>
+          <m:sub>
+            <m:r>
+              <w:rPr>
+                <w:rFonts w:ascii="Cambria Math" w:eastAsiaTheme="minorEastAsia" w:hAnsi="Cambria Math"/>
+                <w:lang w:val="es-AR"/>
+              </w:rPr>
+              <m:t>giro</m:t>
+            </m:r>
+          </m:sub>
+        </m:sSub>
+        <m:r>
+          <w:rPr>
+            <w:rFonts w:ascii="Cambria Math" w:eastAsiaTheme="minorEastAsia" w:hAnsi="Cambria Math"/>
+            <w:lang w:val="es-AR"/>
+          </w:rPr>
+          <m:t>+</m:t>
+        </m:r>
+        <m:sSub>
+          <m:sSubPr>
+            <m:ctrlPr>
+              <w:rPr>
+                <w:rFonts w:ascii="Cambria Math" w:eastAsiaTheme="minorEastAsia" w:hAnsi="Cambria Math"/>
+                <w:i/>
+                <w:lang w:val="es-AR"/>
+              </w:rPr>
+            </m:ctrlPr>
+          </m:sSubPr>
+          <m:e>
+            <m:r>
+              <w:rPr>
+                <w:rFonts w:ascii="Cambria Math" w:eastAsiaTheme="minorEastAsia" w:hAnsi="Cambria Math"/>
+                <w:lang w:val="es-AR"/>
+              </w:rPr>
+              <m:t>d</m:t>
+            </m:r>
+          </m:e>
+          <m:sub>
+            <m:r>
+              <w:rPr>
+                <w:rFonts w:ascii="Cambria Math" w:eastAsiaTheme="minorEastAsia" w:hAnsi="Cambria Math"/>
+                <w:lang w:val="es-AR"/>
+              </w:rPr>
+              <m:t>1</m:t>
+            </m:r>
+          </m:sub>
+        </m:sSub>
+      </m:oMath>
+      <w:r>
+        <w:rPr>
+          <w:rFonts w:eastAsiaTheme="minorEastAsia"/>
+          <w:lang w:val="es-AR"/>
+        </w:rPr>
+        <w:t>…..</w:t>
+      </w:r>
+    </w:p>
+    <w:p>
+      <w:pPr>
+        <w:rPr>
+          <w:rFonts w:eastAsiaTheme="minorEastAsia"/>
+          <w:lang w:val="es-AR"/>
+        </w:rPr>
+      </w:pPr>
+      <w:r>
+        <w:rPr>
+          <w:rFonts w:eastAsiaTheme="minorEastAsia"/>
+          <w:lang w:val="es-AR"/>
+        </w:rPr>
+        <w:lastRenderedPageBreak/>
+        <w:t>Terminar de poner ideas para el cálculo</w:t>
+      </w:r>
+    </w:p>
+    <w:p>
+      <w:pPr>
+        <w:rPr>
+          <w:rFonts w:eastAsiaTheme="minorEastAsia"/>
+          <w:lang w:val="es-AR"/>
+        </w:rPr>
+      </w:pPr>
+      <w:r>
+        <w:rPr>
+          <w:rFonts w:eastAsiaTheme="minorEastAsia"/>
+          <w:lang w:val="es-AR"/>
+        </w:rPr>
+        <w:t>Borrador:</w:t>
+      </w:r>
+    </w:p>
+    <w:p>
+      <w:pPr>
+        <w:rPr>
           <w:lang w:val="es-AR"/>
         </w:rPr>
       </w:pPr>
       <w:bookmarkStart w:id="0" w:name="_GoBack"/>
       <w:bookmarkEnd w:id="0"/>
-      <w:r>
-        <w:rPr>
-          <w:lang w:val="es-AR"/>
-        </w:rPr>
-        <w:lastRenderedPageBreak/>
+    </w:p>
+    <w:p>
+      <w:pPr>
+        <w:rPr>
+          <w:rFonts w:eastAsiaTheme="minorEastAsia"/>
+          <w:highlight w:val="yellow"/>
+          <w:lang w:val="es-AR"/>
+        </w:rPr>
+      </w:pPr>
+      <w:r>
+        <w:rPr>
+          <w:rFonts w:eastAsiaTheme="minorEastAsia"/>
+          <w:highlight w:val="yellow"/>
+          <w:lang w:val="es-AR"/>
+        </w:rPr>
+        <w:t>Según los ensayos realizados para el sensor (</w:t>
+      </w:r>
+      <w:hyperlink r:id="rId10" w:history="1">
+        <w:r>
+          <w:rPr>
+            <w:rStyle w:val="Hipervnculo"/>
+            <w:rFonts w:eastAsiaTheme="minorEastAsia"/>
+            <w:highlight w:val="yellow"/>
+            <w:lang w:val="es-AR"/>
+          </w:rPr>
+          <w:t>Ensayos Motores (25-05-18) y Respuesta del Sensor de Línea (28-05-18).docx</w:t>
+        </w:r>
+      </w:hyperlink>
+      <w:r>
+        <w:rPr>
+          <w:rFonts w:eastAsiaTheme="minorEastAsia"/>
+          <w:highlight w:val="yellow"/>
+          <w:lang w:val="es-AR"/>
+        </w:rPr>
+        <w:t xml:space="preserve">), el ángulo de desviación respecto a la línea que puede medir el sensor está entre -0.7 y 0.77 radianes (aproximadamente). Para </w:t>
+      </w:r>
+      <m:oMath>
+        <m:r>
+          <w:rPr>
+            <w:rFonts w:ascii="Cambria Math" w:eastAsiaTheme="minorEastAsia" w:hAnsi="Cambria Math"/>
+            <w:highlight w:val="yellow"/>
+            <w:lang w:val="es-AR"/>
+          </w:rPr>
+          <m:t>∆ω</m:t>
+        </m:r>
+      </m:oMath>
+      <w:r>
+        <w:rPr>
+          <w:rFonts w:eastAsiaTheme="minorEastAsia"/>
+          <w:highlight w:val="yellow"/>
+          <w:lang w:val="es-AR"/>
+        </w:rPr>
+        <w:t xml:space="preserve"> positivo, la excursión máxima hasta perder el ángulo sería de 0.77 radianes, mientras que para </w:t>
+      </w:r>
+      <m:oMath>
+        <m:r>
+          <w:rPr>
+            <w:rFonts w:ascii="Cambria Math" w:eastAsiaTheme="minorEastAsia" w:hAnsi="Cambria Math"/>
+            <w:highlight w:val="yellow"/>
+            <w:lang w:val="es-AR"/>
+          </w:rPr>
+          <m:t>∆ω</m:t>
+        </m:r>
+      </m:oMath>
+      <w:r>
+        <w:rPr>
+          <w:rFonts w:eastAsiaTheme="minorEastAsia"/>
+          <w:highlight w:val="yellow"/>
+          <w:lang w:val="es-AR"/>
+        </w:rPr>
+        <w:t xml:space="preserve"> negativo sería de 0.7. Si el cambio de velocidad de los motores fuese instantáneo, tendríamos:</w:t>
+      </w:r>
+    </w:p>
+    <w:p>
+      <w:pPr>
+        <w:rPr>
+          <w:lang w:val="es-AR"/>
+        </w:rPr>
+      </w:pPr>
+      <m:oMathPara>
+        <m:oMath>
+          <m:acc>
+            <m:accPr>
+              <m:chr m:val="̇"/>
+              <m:ctrlPr>
+                <w:rPr>
+                  <w:rFonts w:ascii="Cambria Math" w:eastAsiaTheme="minorEastAsia" w:hAnsi="Cambria Math"/>
+                  <w:i/>
+                  <w:highlight w:val="yellow"/>
+                  <w:lang w:val="es-AR"/>
+                </w:rPr>
+              </m:ctrlPr>
+            </m:accPr>
+            <m:e>
+              <m:r>
+                <w:rPr>
+                  <w:rFonts w:ascii="Cambria Math" w:eastAsiaTheme="minorEastAsia" w:hAnsi="Cambria Math"/>
+                  <w:highlight w:val="yellow"/>
+                  <w:lang w:val="es-AR"/>
+                </w:rPr>
+                <m:t>β</m:t>
+              </m:r>
+            </m:e>
+          </m:acc>
+          <m:r>
+            <w:rPr>
+              <w:rFonts w:ascii="Cambria Math" w:eastAsiaTheme="minorEastAsia" w:hAnsi="Cambria Math"/>
+              <w:highlight w:val="yellow"/>
+              <w:lang w:val="es-AR"/>
+            </w:rPr>
+            <m:t>=</m:t>
+          </m:r>
+          <m:f>
+            <m:fPr>
+              <m:ctrlPr>
+                <w:rPr>
+                  <w:rFonts w:ascii="Cambria Math" w:eastAsiaTheme="minorEastAsia" w:hAnsi="Cambria Math"/>
+                  <w:i/>
+                  <w:highlight w:val="yellow"/>
+                  <w:lang w:val="es-AR"/>
+                </w:rPr>
+              </m:ctrlPr>
+            </m:fPr>
+            <m:num>
+              <m:r>
+                <w:rPr>
+                  <w:rFonts w:ascii="Cambria Math" w:eastAsiaTheme="minorEastAsia" w:hAnsi="Cambria Math"/>
+                  <w:highlight w:val="yellow"/>
+                  <w:lang w:val="es-AR"/>
+                </w:rPr>
+                <m:t>2r</m:t>
+              </m:r>
+              <m:r>
+                <m:rPr>
+                  <m:sty m:val="p"/>
+                </m:rPr>
+                <w:rPr>
+                  <w:rFonts w:ascii="Cambria Math" w:eastAsiaTheme="minorEastAsia" w:hAnsi="Cambria Math"/>
+                  <w:highlight w:val="yellow"/>
+                  <w:lang w:val="es-AR"/>
+                </w:rPr>
+                <m:t>Δ</m:t>
+              </m:r>
+              <m:r>
+                <w:rPr>
+                  <w:rFonts w:ascii="Cambria Math" w:eastAsiaTheme="minorEastAsia" w:hAnsi="Cambria Math"/>
+                  <w:highlight w:val="yellow"/>
+                  <w:lang w:val="es-AR"/>
+                </w:rPr>
+                <m:t>ω</m:t>
+              </m:r>
+            </m:num>
+            <m:den>
+              <m:r>
+                <w:rPr>
+                  <w:rFonts w:ascii="Cambria Math" w:eastAsiaTheme="minorEastAsia" w:hAnsi="Cambria Math"/>
+                  <w:highlight w:val="yellow"/>
+                  <w:lang w:val="es-AR"/>
+                </w:rPr>
+                <m:t>R</m:t>
+              </m:r>
+            </m:den>
+          </m:f>
+        </m:oMath>
+      </m:oMathPara>
+    </w:p>
+    <w:p>
+      <w:pPr>
+        <w:pStyle w:val="Ttulo1"/>
+        <w:rPr>
+          <w:lang w:val="es-AR"/>
+        </w:rPr>
+      </w:pPr>
+      <w:r>
+        <w:rPr>
+          <w:lang w:val="es-AR"/>
+        </w:rPr>
         <w:t>Referencias</w:t>
       </w:r>
     </w:p>
     <w:p>
-      <w:r>
-        <w:t xml:space="preserve">[1]: </w:t>
-      </w:r>
-      <w:r>
-        <w:t>“</w:t>
-      </w:r>
-      <w:r>
-        <w:t>Path Following Mobile Robot in the Presence of Velocity</w:t>
-      </w:r>
-      <w:r>
-        <w:t xml:space="preserve"> </w:t>
-      </w:r>
-      <w:r>
-        <w:t>Constraints</w:t>
-      </w:r>
-      <w:r>
-        <w:t xml:space="preserve">”, </w:t>
-      </w:r>
-      <w:proofErr w:type="spellStart"/>
-      <w:r>
-        <w:t>Bak</w:t>
-      </w:r>
-      <w:proofErr w:type="spellEnd"/>
-      <w:r>
-        <w:t xml:space="preserve">, </w:t>
-      </w:r>
-      <w:proofErr w:type="spellStart"/>
-      <w:r>
-        <w:t>Poulsen</w:t>
-      </w:r>
-      <w:proofErr w:type="spellEnd"/>
-      <w:r>
-        <w:t xml:space="preserve"> y </w:t>
-      </w:r>
-      <w:proofErr w:type="spellStart"/>
-      <w:r>
-        <w:t>Ravn</w:t>
-      </w:r>
-      <w:proofErr w:type="spellEnd"/>
-      <w:r>
-        <w:t>.</w:t>
-      </w:r>
-    </w:p>
-    <w:p>
-      <w:r>
+      <w:pPr>
+        <w:rPr>
+          <w:lang w:val="es-AR"/>
+        </w:rPr>
+      </w:pPr>
+      <w:r>
+        <w:rPr>
+          <w:lang w:val="es-AR"/>
+        </w:rPr>
+        <w:t>[1]: “Path Following Mobile Robot in the Presence of Velocity Constraints”, Bak, Poulsen y Ravn.</w:t>
+      </w:r>
+    </w:p>
+    <w:p>
+      <w:r>
+        <w:rPr>
+          <w:lang w:val="es-AR"/>
+        </w:rPr>
         <w:t xml:space="preserve">[2]: </w:t>
       </w:r>
       <w:r>
-        <w:t xml:space="preserve">“Robotics: Modelling, Planning and Control”, </w:t>
-      </w:r>
-      <w:proofErr w:type="spellStart"/>
-      <w:r>
-        <w:t>Siciliano</w:t>
-      </w:r>
-      <w:proofErr w:type="spellEnd"/>
-      <w:r>
-        <w:t xml:space="preserve">, </w:t>
-      </w:r>
-      <w:proofErr w:type="spellStart"/>
-      <w:r>
-        <w:t>Sciavicco</w:t>
-      </w:r>
-      <w:proofErr w:type="spellEnd"/>
-      <w:r>
-        <w:t xml:space="preserve">, </w:t>
-      </w:r>
-      <w:proofErr w:type="spellStart"/>
-      <w:r>
-        <w:t>Villani</w:t>
-      </w:r>
-      <w:proofErr w:type="spellEnd"/>
-      <w:r>
-        <w:t xml:space="preserve"> y </w:t>
-      </w:r>
-      <w:proofErr w:type="spellStart"/>
-      <w:r>
-        <w:t>Oriolo</w:t>
-      </w:r>
-      <w:proofErr w:type="spellEnd"/>
-      <w:r>
-        <w:t>.</w:t>
+        <w:rPr>
+          <w:lang w:val="es-AR"/>
+        </w:rPr>
+        <w:t>“Robotics: Modelling, Pla</w:t>
+      </w:r>
+      <w:r>
+        <w:t>nning and Control”, Siciliano, Sciavicco, Villani y Oriolo.</w:t>
       </w:r>
     </w:p>
     <w:sectPr>
@@ -1967,6 +4108,56 @@
     </w:sectPr>
   </w:body>
 </w:document>
+</file>
+
+<file path=word/endnotes.xml><?xml version="1.0" encoding="utf-8"?>
+<w:endnotes xmlns:wpc="http://schemas.microsoft.com/office/word/2010/wordprocessingCanvas" xmlns:mc="http://schemas.openxmlformats.org/markup-compatibility/2006" xmlns:o="urn:schemas-microsoft-com:office:office" xmlns:r="http://schemas.openxmlformats.org/officeDocument/2006/relationships" xmlns:m="http://schemas.openxmlformats.org/officeDocument/2006/math" xmlns:v="urn:schemas-microsoft-com:vml" xmlns:wp14="http://schemas.microsoft.com/office/word/2010/wordprocessingDrawing" xmlns:wp="http://schemas.openxmlformats.org/drawingml/2006/wordprocessingDrawing" xmlns:w10="urn:schemas-microsoft-com:office:word" xmlns:w="http://schemas.openxmlformats.org/wordprocessingml/2006/main" xmlns:w14="http://schemas.microsoft.com/office/word/2010/wordml" xmlns:w15="http://schemas.microsoft.com/office/word/2012/wordml" xmlns:wpg="http://schemas.microsoft.com/office/word/2010/wordprocessingGroup" xmlns:wpi="http://schemas.microsoft.com/office/word/2010/wordprocessingInk" xmlns:wne="http://schemas.microsoft.com/office/word/2006/wordml" xmlns:wps="http://schemas.microsoft.com/office/word/2010/wordprocessingShape" mc:Ignorable="w14 w15 wp14">
+  <w:endnote w:type="separator" w:id="-1">
+    <w:p>
+      <w:pPr>
+        <w:spacing w:after="0" w:line="240" w:lineRule="auto"/>
+      </w:pPr>
+      <w:r>
+        <w:separator/>
+      </w:r>
+    </w:p>
+  </w:endnote>
+  <w:endnote w:type="continuationSeparator" w:id="0">
+    <w:p>
+      <w:pPr>
+        <w:spacing w:after="0" w:line="240" w:lineRule="auto"/>
+      </w:pPr>
+      <w:r>
+        <w:continuationSeparator/>
+      </w:r>
+    </w:p>
+  </w:endnote>
+</w:endnotes>
+</file>
+
+<file path=word/footnotes.xml><?xml version="1.0" encoding="utf-8"?>
+<w:footnotes xmlns:wpc="http://schemas.microsoft.com/office/word/2010/wordprocessingCanvas" xmlns:mc="http://schemas.openxmlformats.org/markup-compatibility/2006" xmlns:o="urn:schemas-microsoft-com:office:office" xmlns:r="http://schemas.openxmlformats.org/officeDocument/2006/relationships" xmlns:m="http://schemas.openxmlformats.org/officeDocument/2006/math" xmlns:v="urn:schemas-microsoft-com:vml" xmlns:wp14="http://schemas.microsoft.com/office/word/2010/wordprocessingDrawing" xmlns:wp="http://schemas.openxmlformats.org/drawingml/2006/wordprocessingDrawing" xmlns:w10="urn:schemas-microsoft-com:office:word" xmlns:w="http://schemas.openxmlformats.org/wordprocessingml/2006/main" xmlns:w14="http://schemas.microsoft.com/office/word/2010/wordml" xmlns:w15="http://schemas.microsoft.com/office/word/2012/wordml" xmlns:wpg="http://schemas.microsoft.com/office/word/2010/wordprocessingGroup" xmlns:wpi="http://schemas.microsoft.com/office/word/2010/wordprocessingInk" xmlns:wne="http://schemas.microsoft.com/office/word/2006/wordml" xmlns:wps="http://schemas.microsoft.com/office/word/2010/wordprocessingShape" mc:Ignorable="w14 w15 wp14">
+  <w:footnote w:type="separator" w:id="-1">
+    <w:p>
+      <w:pPr>
+        <w:spacing w:after="0" w:line="240" w:lineRule="auto"/>
+      </w:pPr>
+      <w:r>
+        <w:separator/>
+      </w:r>
+    </w:p>
+  </w:footnote>
+  <w:footnote w:type="continuationSeparator" w:id="0">
+    <w:p>
+      <w:pPr>
+        <w:spacing w:after="0" w:line="240" w:lineRule="auto"/>
+      </w:pPr>
+      <w:r>
+        <w:continuationSeparator/>
+      </w:r>
+    </w:p>
+  </w:footnote>
+</w:footnotes>
 </file>
 
 <file path=word/styles.xml><?xml version="1.0" encoding="utf-8"?>
@@ -2457,6 +4648,56 @@
       <w:color w:val="808080"/>
     </w:rPr>
   </w:style>
+  <w:style w:type="paragraph" w:styleId="Textonotapie">
+    <w:name w:val="footnote text"/>
+    <w:basedOn w:val="Normal"/>
+    <w:link w:val="TextonotapieCar"/>
+    <w:uiPriority w:val="99"/>
+    <w:semiHidden/>
+    <w:unhideWhenUsed/>
+    <w:rsid w:val="00EC69EF"/>
+    <w:pPr>
+      <w:spacing w:after="0" w:line="240" w:lineRule="auto"/>
+    </w:pPr>
+    <w:rPr>
+      <w:sz w:val="20"/>
+      <w:szCs w:val="20"/>
+    </w:rPr>
+  </w:style>
+  <w:style w:type="character" w:customStyle="1" w:styleId="TextonotapieCar">
+    <w:name w:val="Texto nota pie Car"/>
+    <w:basedOn w:val="Fuentedeprrafopredeter"/>
+    <w:link w:val="Textonotapie"/>
+    <w:uiPriority w:val="99"/>
+    <w:semiHidden/>
+    <w:rsid w:val="00EC69EF"/>
+    <w:rPr>
+      <w:sz w:val="20"/>
+      <w:szCs w:val="20"/>
+    </w:rPr>
+  </w:style>
+  <w:style w:type="character" w:styleId="Refdenotaalpie">
+    <w:name w:val="footnote reference"/>
+    <w:basedOn w:val="Fuentedeprrafopredeter"/>
+    <w:uiPriority w:val="99"/>
+    <w:semiHidden/>
+    <w:unhideWhenUsed/>
+    <w:rsid w:val="00EC69EF"/>
+    <w:rPr>
+      <w:vertAlign w:val="superscript"/>
+    </w:rPr>
+  </w:style>
+  <w:style w:type="character" w:styleId="Hipervnculo">
+    <w:name w:val="Hyperlink"/>
+    <w:basedOn w:val="Fuentedeprrafopredeter"/>
+    <w:uiPriority w:val="99"/>
+    <w:unhideWhenUsed/>
+    <w:rsid w:val="00B8412E"/>
+    <w:rPr>
+      <w:color w:val="0563C1" w:themeColor="hyperlink"/>
+      <w:u w:val="single"/>
+    </w:rPr>
+  </w:style>
 </w:styles>
 </file>
 

</xml_diff>